<commit_message>
hw2 done, filter visualize weird
</commit_message>
<xml_diff>
--- a/hw2/CV hw2 report template.docx
+++ b/hw2/CV hw2 report template.docx
@@ -600,13 +600,28 @@
       </w:r>
     </w:p>
     <w:p>
+      <w:pPr>
+        <w:rPr>
+          <w:b/>
+        </w:rPr>
+      </w:pPr>
+    </w:p>
+    <w:p>
+      <w:r>
+        <w:t xml:space="preserve">                      Mean Face                                             First 5 eigenfaces</w:t>
+      </w:r>
+    </w:p>
+    <w:p>
+      <w:r>
+        <w:t xml:space="preserve">                      </w:t>
+      </w:r>
       <w:r>
         <w:rPr>
           <w:noProof/>
         </w:rPr>
         <w:drawing>
-          <wp:inline distT="0" distB="0" distL="0" distR="0" wp14:anchorId="1C3FAB8B" wp14:editId="51A4BCA0">
-            <wp:extent cx="292100" cy="355600"/>
+          <wp:inline distT="0" distB="0" distL="0" distR="0" wp14:anchorId="1C3FAB8B" wp14:editId="397EF079">
+            <wp:extent cx="764931" cy="931220"/>
             <wp:effectExtent l="0" t="0" r="0" b="0"/>
             <wp:docPr id="17" name="Picture 17"/>
             <wp:cNvGraphicFramePr>
@@ -634,7 +649,7 @@
                   <pic:spPr>
                     <a:xfrm>
                       <a:off x="0" y="0"/>
-                      <a:ext cx="292100" cy="355600"/>
+                      <a:ext cx="785436" cy="956183"/>
                     </a:xfrm>
                     <a:prstGeom prst="rect">
                       <a:avLst/>
@@ -646,16 +661,17 @@
           </wp:inline>
         </w:drawing>
       </w:r>
-    </w:p>
-    <w:p>
+      <w:r>
+        <w:t xml:space="preserve">         </w:t>
+      </w:r>
       <w:r>
         <w:rPr>
           <w:noProof/>
         </w:rPr>
         <w:drawing>
-          <wp:inline distT="0" distB="0" distL="0" distR="0" wp14:anchorId="325D4140" wp14:editId="282A1170">
-            <wp:extent cx="292100" cy="355600"/>
-            <wp:effectExtent l="0" t="0" r="0" b="0"/>
+          <wp:inline distT="0" distB="0" distL="0" distR="0" wp14:anchorId="325D4140" wp14:editId="3EE49074">
+            <wp:extent cx="761546" cy="927100"/>
+            <wp:effectExtent l="0" t="0" r="635" b="0"/>
             <wp:docPr id="18" name="Picture 18"/>
             <wp:cNvGraphicFramePr>
               <a:graphicFrameLocks xmlns:a="http://schemas.openxmlformats.org/drawingml/2006/main" noChangeAspect="1"/>
@@ -682,7 +698,7 @@
                   <pic:spPr>
                     <a:xfrm>
                       <a:off x="0" y="0"/>
-                      <a:ext cx="292100" cy="355600"/>
+                      <a:ext cx="772268" cy="940152"/>
                     </a:xfrm>
                     <a:prstGeom prst="rect">
                       <a:avLst/>
@@ -699,9 +715,9 @@
           <w:noProof/>
         </w:rPr>
         <w:drawing>
-          <wp:inline distT="0" distB="0" distL="0" distR="0" wp14:anchorId="35DFCAC3" wp14:editId="7329A66C">
-            <wp:extent cx="292100" cy="355600"/>
-            <wp:effectExtent l="0" t="0" r="0" b="0"/>
+          <wp:inline distT="0" distB="0" distL="0" distR="0" wp14:anchorId="35DFCAC3" wp14:editId="4457E326">
+            <wp:extent cx="761546" cy="927100"/>
+            <wp:effectExtent l="0" t="0" r="635" b="0"/>
             <wp:docPr id="19" name="Picture 19"/>
             <wp:cNvGraphicFramePr>
               <a:graphicFrameLocks xmlns:a="http://schemas.openxmlformats.org/drawingml/2006/main" noChangeAspect="1"/>
@@ -728,7 +744,7 @@
                   <pic:spPr>
                     <a:xfrm>
                       <a:off x="0" y="0"/>
-                      <a:ext cx="292100" cy="355600"/>
+                      <a:ext cx="766867" cy="933578"/>
                     </a:xfrm>
                     <a:prstGeom prst="rect">
                       <a:avLst/>
@@ -745,9 +761,9 @@
           <w:noProof/>
         </w:rPr>
         <w:drawing>
-          <wp:inline distT="0" distB="0" distL="0" distR="0" wp14:anchorId="3A678EC4" wp14:editId="7BBE102B">
-            <wp:extent cx="292100" cy="355600"/>
-            <wp:effectExtent l="0" t="0" r="0" b="0"/>
+          <wp:inline distT="0" distB="0" distL="0" distR="0" wp14:anchorId="3A678EC4" wp14:editId="083C5D02">
+            <wp:extent cx="761546" cy="927100"/>
+            <wp:effectExtent l="0" t="0" r="635" b="0"/>
             <wp:docPr id="20" name="Picture 20"/>
             <wp:cNvGraphicFramePr>
               <a:graphicFrameLocks xmlns:a="http://schemas.openxmlformats.org/drawingml/2006/main" noChangeAspect="1"/>
@@ -774,7 +790,7 @@
                   <pic:spPr>
                     <a:xfrm>
                       <a:off x="0" y="0"/>
-                      <a:ext cx="292100" cy="355600"/>
+                      <a:ext cx="770772" cy="938332"/>
                     </a:xfrm>
                     <a:prstGeom prst="rect">
                       <a:avLst/>
@@ -791,8 +807,8 @@
           <w:noProof/>
         </w:rPr>
         <w:drawing>
-          <wp:inline distT="0" distB="0" distL="0" distR="0" wp14:anchorId="1995AA8B" wp14:editId="5D1DD3BB">
-            <wp:extent cx="292100" cy="355600"/>
+          <wp:inline distT="0" distB="0" distL="0" distR="0" wp14:anchorId="1995AA8B" wp14:editId="1B80BF4E">
+            <wp:extent cx="764931" cy="931220"/>
             <wp:effectExtent l="0" t="0" r="0" b="0"/>
             <wp:docPr id="21" name="Picture 21"/>
             <wp:cNvGraphicFramePr>
@@ -820,7 +836,7 @@
                   <pic:spPr>
                     <a:xfrm>
                       <a:off x="0" y="0"/>
-                      <a:ext cx="292100" cy="355600"/>
+                      <a:ext cx="780096" cy="949681"/>
                     </a:xfrm>
                     <a:prstGeom prst="rect">
                       <a:avLst/>
@@ -837,9 +853,9 @@
           <w:noProof/>
         </w:rPr>
         <w:drawing>
-          <wp:inline distT="0" distB="0" distL="0" distR="0" wp14:anchorId="1EAE1356" wp14:editId="07D628BC">
-            <wp:extent cx="292100" cy="355600"/>
-            <wp:effectExtent l="0" t="0" r="0" b="0"/>
+          <wp:inline distT="0" distB="0" distL="0" distR="0" wp14:anchorId="1EAE1356" wp14:editId="019F7F05">
+            <wp:extent cx="773430" cy="941567"/>
+            <wp:effectExtent l="0" t="0" r="1270" b="0"/>
             <wp:docPr id="22" name="Picture 22"/>
             <wp:cNvGraphicFramePr>
               <a:graphicFrameLocks xmlns:a="http://schemas.openxmlformats.org/drawingml/2006/main" noChangeAspect="1"/>
@@ -864,9 +880,9 @@
                     </a:stretch>
                   </pic:blipFill>
                   <pic:spPr>
-                    <a:xfrm>
+                    <a:xfrm flipH="1">
                       <a:off x="0" y="0"/>
-                      <a:ext cx="292100" cy="355600"/>
+                      <a:ext cx="821498" cy="1000085"/>
                     </a:xfrm>
                     <a:prstGeom prst="rect">
                       <a:avLst/>
@@ -949,6 +965,28 @@
     </w:p>
     <w:p>
       <w:pPr>
+        <w:ind w:left="1440"/>
+      </w:pPr>
+    </w:p>
+    <w:p>
+      <w:r>
+        <w:t>Original                   n=5, MSE=693.7    n=50</w:t>
+      </w:r>
+      <w:r>
+        <w:t>, MSE</w:t>
+      </w:r>
+      <w:r>
+        <w:t>=119</w:t>
+      </w:r>
+      <w:r>
+        <w:t>.</w:t>
+      </w:r>
+      <w:r>
+        <w:t>2    n=150, MSE=38.8    n=279, MSE=0</w:t>
+      </w:r>
+    </w:p>
+    <w:p>
+      <w:pPr>
         <w:pStyle w:val="HTMLPreformatted"/>
         <w:wordWrap w:val="0"/>
         <w:textAlignment w:val="baseline"/>
@@ -968,8 +1006,8 @@
           <w:lang w:val="en"/>
         </w:rPr>
         <w:drawing>
-          <wp:inline distT="0" distB="0" distL="0" distR="0" wp14:anchorId="7FB58A6C" wp14:editId="728C5362">
-            <wp:extent cx="292100" cy="355600"/>
+          <wp:inline distT="0" distB="0" distL="0" distR="0" wp14:anchorId="7FB58A6C" wp14:editId="68EA2061">
+            <wp:extent cx="764931" cy="931221"/>
             <wp:effectExtent l="0" t="0" r="0" b="0"/>
             <wp:docPr id="16" name="Picture 16"/>
             <wp:cNvGraphicFramePr>
@@ -997,7 +1035,7 @@
                   <pic:spPr>
                     <a:xfrm>
                       <a:off x="0" y="0"/>
-                      <a:ext cx="292100" cy="355600"/>
+                      <a:ext cx="778298" cy="947494"/>
                     </a:xfrm>
                     <a:prstGeom prst="rect">
                       <a:avLst/>
@@ -1016,7 +1054,52 @@
           <w:szCs w:val="22"/>
           <w:lang w:val="en"/>
         </w:rPr>
-        <w:t xml:space="preserve">        </w:t>
+        <w:t xml:space="preserve">     </w:t>
+      </w:r>
+      <w:r>
+        <w:rPr>
+          <w:rFonts w:ascii="Arial" w:eastAsia="PMingLiU" w:hAnsi="Arial" w:cs="Arial"/>
+          <w:sz w:val="22"/>
+          <w:szCs w:val="22"/>
+          <w:lang w:val="en"/>
+        </w:rPr>
+        <w:t xml:space="preserve">   </w:t>
+      </w:r>
+      <w:r>
+        <w:rPr>
+          <w:rFonts w:ascii="Arial" w:eastAsia="PMingLiU" w:hAnsi="Arial" w:cs="Arial"/>
+          <w:sz w:val="22"/>
+          <w:szCs w:val="22"/>
+          <w:lang w:val="en"/>
+        </w:rPr>
+        <w:t xml:space="preserve">    </w:t>
+      </w:r>
+      <w:r>
+        <w:rPr>
+          <w:rFonts w:ascii="Arial" w:eastAsia="PMingLiU" w:hAnsi="Arial" w:cs="Arial"/>
+          <w:sz w:val="22"/>
+          <w:szCs w:val="22"/>
+          <w:lang w:val="en"/>
+        </w:rPr>
+        <w:t xml:space="preserve"> </w:t>
+      </w:r>
+      <w:r>
+        <w:rPr>
+          <w:rFonts w:ascii="Arial" w:eastAsia="PMingLiU" w:hAnsi="Arial" w:cs="Arial"/>
+          <w:sz w:val="22"/>
+          <w:szCs w:val="22"/>
+          <w:lang w:val="en"/>
+        </w:rPr>
+        <w:t xml:space="preserve"> </w:t>
+      </w:r>
+      <w:r>
+        <w:rPr>
+          <w:rFonts w:ascii="Arial" w:eastAsia="PMingLiU" w:hAnsi="Arial" w:cs="Arial"/>
+          <w:sz w:val="22"/>
+          <w:szCs w:val="22"/>
+          <w:lang w:val="en"/>
+        </w:rPr>
+        <w:t xml:space="preserve">   </w:t>
       </w:r>
       <w:r>
         <w:rPr>
@@ -1027,8 +1110,8 @@
           <w:lang w:val="en"/>
         </w:rPr>
         <w:drawing>
-          <wp:inline distT="0" distB="0" distL="0" distR="0" wp14:anchorId="0A108D63" wp14:editId="5F4F5AE8">
-            <wp:extent cx="292100" cy="355600"/>
+          <wp:inline distT="0" distB="0" distL="0" distR="0" wp14:anchorId="0A108D63" wp14:editId="56874A67">
+            <wp:extent cx="755650" cy="919921"/>
             <wp:effectExtent l="0" t="0" r="0" b="0"/>
             <wp:docPr id="23" name="Picture 23"/>
             <wp:cNvGraphicFramePr>
@@ -1056,7 +1139,7 @@
                   <pic:spPr>
                     <a:xfrm>
                       <a:off x="0" y="0"/>
-                      <a:ext cx="292100" cy="355600"/>
+                      <a:ext cx="823556" cy="1002589"/>
                     </a:xfrm>
                     <a:prstGeom prst="rect">
                       <a:avLst/>
@@ -1071,15 +1154,42 @@
       <w:r>
         <w:rPr>
           <w:rFonts w:ascii="Arial" w:eastAsia="PMingLiU" w:hAnsi="Arial" w:cs="Arial"/>
+          <w:sz w:val="22"/>
+          <w:szCs w:val="22"/>
+          <w:lang w:val="en"/>
+        </w:rPr>
+        <w:t xml:space="preserve">       </w:t>
+      </w:r>
+      <w:r>
+        <w:rPr>
+          <w:rFonts w:ascii="Arial" w:eastAsia="PMingLiU" w:hAnsi="Arial" w:cs="Arial"/>
+          <w:sz w:val="22"/>
+          <w:szCs w:val="22"/>
+          <w:lang w:val="en"/>
+        </w:rPr>
+        <w:t xml:space="preserve">   </w:t>
+      </w:r>
+      <w:r>
+        <w:rPr>
+          <w:rFonts w:ascii="Arial" w:eastAsia="PMingLiU" w:hAnsi="Arial" w:cs="Arial"/>
+          <w:sz w:val="22"/>
+          <w:szCs w:val="22"/>
+          <w:lang w:val="en"/>
+        </w:rPr>
+        <w:t xml:space="preserve"> </w:t>
+      </w:r>
+      <w:r>
+        <w:rPr>
+          <w:rFonts w:ascii="Arial" w:eastAsia="PMingLiU" w:hAnsi="Arial" w:cs="Arial"/>
           <w:noProof/>
           <w:sz w:val="22"/>
           <w:szCs w:val="22"/>
           <w:lang w:val="en"/>
         </w:rPr>
         <w:drawing>
-          <wp:inline distT="0" distB="0" distL="0" distR="0" wp14:anchorId="022978BB" wp14:editId="5D25F393">
-            <wp:extent cx="292100" cy="355600"/>
-            <wp:effectExtent l="0" t="0" r="0" b="0"/>
+          <wp:inline distT="0" distB="0" distL="0" distR="0" wp14:anchorId="022978BB" wp14:editId="1CFE193F">
+            <wp:extent cx="747347" cy="909813"/>
+            <wp:effectExtent l="0" t="0" r="2540" b="5080"/>
             <wp:docPr id="24" name="Picture 24"/>
             <wp:cNvGraphicFramePr>
               <a:graphicFrameLocks xmlns:a="http://schemas.openxmlformats.org/drawingml/2006/main" noChangeAspect="1"/>
@@ -1106,7 +1216,7 @@
                   <pic:spPr>
                     <a:xfrm>
                       <a:off x="0" y="0"/>
-                      <a:ext cx="292100" cy="355600"/>
+                      <a:ext cx="756455" cy="920901"/>
                     </a:xfrm>
                     <a:prstGeom prst="rect">
                       <a:avLst/>
@@ -1121,15 +1231,24 @@
       <w:r>
         <w:rPr>
           <w:rFonts w:ascii="Arial" w:eastAsia="PMingLiU" w:hAnsi="Arial" w:cs="Arial"/>
+          <w:sz w:val="22"/>
+          <w:szCs w:val="22"/>
+          <w:lang w:val="en"/>
+        </w:rPr>
+        <w:t xml:space="preserve">              </w:t>
+      </w:r>
+      <w:r>
+        <w:rPr>
+          <w:rFonts w:ascii="Arial" w:eastAsia="PMingLiU" w:hAnsi="Arial" w:cs="Arial"/>
           <w:noProof/>
           <w:sz w:val="22"/>
           <w:szCs w:val="22"/>
           <w:lang w:val="en"/>
         </w:rPr>
         <w:drawing>
-          <wp:inline distT="0" distB="0" distL="0" distR="0" wp14:anchorId="11273C55" wp14:editId="6FC9E16E">
-            <wp:extent cx="292100" cy="355600"/>
-            <wp:effectExtent l="0" t="0" r="0" b="0"/>
+          <wp:inline distT="0" distB="0" distL="0" distR="0" wp14:anchorId="11273C55" wp14:editId="3594F3E1">
+            <wp:extent cx="761505" cy="927050"/>
+            <wp:effectExtent l="0" t="0" r="635" b="635"/>
             <wp:docPr id="25" name="Picture 25"/>
             <wp:cNvGraphicFramePr>
               <a:graphicFrameLocks xmlns:a="http://schemas.openxmlformats.org/drawingml/2006/main" noChangeAspect="1"/>
@@ -1156,7 +1275,7 @@
                   <pic:spPr>
                     <a:xfrm>
                       <a:off x="0" y="0"/>
-                      <a:ext cx="292100" cy="355600"/>
+                      <a:ext cx="786010" cy="956882"/>
                     </a:xfrm>
                     <a:prstGeom prst="rect">
                       <a:avLst/>
@@ -1171,15 +1290,24 @@
       <w:r>
         <w:rPr>
           <w:rFonts w:ascii="Arial" w:eastAsia="PMingLiU" w:hAnsi="Arial" w:cs="Arial"/>
+          <w:sz w:val="22"/>
+          <w:szCs w:val="22"/>
+          <w:lang w:val="en"/>
+        </w:rPr>
+        <w:t xml:space="preserve">           </w:t>
+      </w:r>
+      <w:r>
+        <w:rPr>
+          <w:rFonts w:ascii="Arial" w:eastAsia="PMingLiU" w:hAnsi="Arial" w:cs="Arial"/>
           <w:noProof/>
           <w:sz w:val="22"/>
           <w:szCs w:val="22"/>
           <w:lang w:val="en"/>
         </w:rPr>
         <w:drawing>
-          <wp:inline distT="0" distB="0" distL="0" distR="0" wp14:anchorId="51D3F1E1" wp14:editId="6BA9A848">
-            <wp:extent cx="292100" cy="355600"/>
-            <wp:effectExtent l="0" t="0" r="0" b="0"/>
+          <wp:inline distT="0" distB="0" distL="0" distR="0" wp14:anchorId="51D3F1E1" wp14:editId="2A8D1263">
+            <wp:extent cx="757774" cy="922508"/>
+            <wp:effectExtent l="0" t="0" r="4445" b="5080"/>
             <wp:docPr id="34" name="Picture 34"/>
             <wp:cNvGraphicFramePr>
               <a:graphicFrameLocks xmlns:a="http://schemas.openxmlformats.org/drawingml/2006/main" noChangeAspect="1"/>
@@ -1206,7 +1334,7 @@
                   <pic:spPr>
                     <a:xfrm>
                       <a:off x="0" y="0"/>
-                      <a:ext cx="292100" cy="355600"/>
+                      <a:ext cx="804241" cy="979077"/>
                     </a:xfrm>
                     <a:prstGeom prst="rect">
                       <a:avLst/>
@@ -1221,99 +1349,6 @@
     </w:p>
     <w:p>
       <w:pPr>
-        <w:pStyle w:val="HTMLPreformatted"/>
-        <w:wordWrap w:val="0"/>
-        <w:textAlignment w:val="baseline"/>
-        <w:rPr>
-          <w:rFonts w:ascii="Arial" w:eastAsia="PMingLiU" w:hAnsi="Arial" w:cs="Arial"/>
-          <w:sz w:val="22"/>
-          <w:szCs w:val="22"/>
-          <w:lang w:val="en"/>
-        </w:rPr>
-      </w:pPr>
-    </w:p>
-    <w:p>
-      <w:pPr>
-        <w:pStyle w:val="HTMLPreformatted"/>
-        <w:wordWrap w:val="0"/>
-        <w:textAlignment w:val="baseline"/>
-        <w:rPr>
-          <w:color w:val="000000"/>
-          <w:sz w:val="21"/>
-          <w:szCs w:val="21"/>
-        </w:rPr>
-      </w:pPr>
-      <w:r>
-        <w:rPr>
-          <w:color w:val="000000"/>
-          <w:sz w:val="21"/>
-          <w:szCs w:val="21"/>
-        </w:rPr>
-        <w:t>used 5, reconstruction error 693.7021744253194</w:t>
-      </w:r>
-    </w:p>
-    <w:p>
-      <w:pPr>
-        <w:pStyle w:val="HTMLPreformatted"/>
-        <w:wordWrap w:val="0"/>
-        <w:textAlignment w:val="baseline"/>
-        <w:rPr>
-          <w:color w:val="000000"/>
-          <w:sz w:val="21"/>
-          <w:szCs w:val="21"/>
-        </w:rPr>
-      </w:pPr>
-      <w:r>
-        <w:rPr>
-          <w:color w:val="000000"/>
-          <w:sz w:val="21"/>
-          <w:szCs w:val="21"/>
-        </w:rPr>
-        <w:t>used 50, reconstruction error 119.20025848187896</w:t>
-      </w:r>
-    </w:p>
-    <w:p>
-      <w:pPr>
-        <w:pStyle w:val="HTMLPreformatted"/>
-        <w:wordWrap w:val="0"/>
-        <w:textAlignment w:val="baseline"/>
-        <w:rPr>
-          <w:color w:val="000000"/>
-          <w:sz w:val="21"/>
-          <w:szCs w:val="21"/>
-        </w:rPr>
-      </w:pPr>
-      <w:r>
-        <w:rPr>
-          <w:color w:val="000000"/>
-          <w:sz w:val="21"/>
-          <w:szCs w:val="21"/>
-        </w:rPr>
-        <w:t>used 150, reconstruction error 38.75113372522805</w:t>
-      </w:r>
-    </w:p>
-    <w:p>
-      <w:pPr>
-        <w:pStyle w:val="HTMLPreformatted"/>
-        <w:wordWrap w:val="0"/>
-        <w:textAlignment w:val="baseline"/>
-        <w:rPr>
-          <w:color w:val="000000"/>
-          <w:sz w:val="21"/>
-          <w:szCs w:val="21"/>
-        </w:rPr>
-      </w:pPr>
-      <w:r>
-        <w:rPr>
-          <w:color w:val="000000"/>
-          <w:sz w:val="21"/>
-          <w:szCs w:val="21"/>
-        </w:rPr>
-        <w:t>used 279, reconstruction error 1.6014640738105883e-24</w:t>
-      </w:r>
-    </w:p>
-    <w:p>
-      <w:pPr>
         <w:rPr>
           <w:lang w:val="en-US"/>
         </w:rPr>
@@ -1327,22 +1362,22 @@
         </w:numPr>
       </w:pPr>
       <w:r>
+        <w:lastRenderedPageBreak/>
         <w:t>Reduce the dimension of the image in testing set to dim = 100. Use t-SNE to visualize the distribution of test images.</w:t>
       </w:r>
-      <w:r>
-        <w:br/>
-      </w:r>
-    </w:p>
-    <w:p>
+    </w:p>
+    <w:p>
+      <w:pPr>
+        <w:ind w:left="1440" w:firstLine="720"/>
+      </w:pPr>
       <w:r>
         <w:rPr>
           <w:noProof/>
         </w:rPr>
-        <w:lastRenderedPageBreak/>
         <w:drawing>
-          <wp:inline distT="0" distB="0" distL="0" distR="0" wp14:anchorId="558E4E67" wp14:editId="35807546">
-            <wp:extent cx="3076575" cy="2051050"/>
-            <wp:effectExtent l="0" t="0" r="0" b="6350"/>
+          <wp:inline distT="0" distB="0" distL="0" distR="0" wp14:anchorId="558E4E67" wp14:editId="2AD4BA63">
+            <wp:extent cx="3507698" cy="2338465"/>
+            <wp:effectExtent l="0" t="0" r="0" b="0"/>
             <wp:docPr id="35" name="Picture 35"/>
             <wp:cNvGraphicFramePr>
               <a:graphicFrameLocks xmlns:a="http://schemas.openxmlformats.org/drawingml/2006/main" noChangeAspect="1"/>
@@ -1369,7 +1404,7 @@
                   <pic:spPr>
                     <a:xfrm>
                       <a:off x="0" y="0"/>
-                      <a:ext cx="3077406" cy="2051604"/>
+                      <a:ext cx="3535299" cy="2356865"/>
                     </a:xfrm>
                     <a:prstGeom prst="rect">
                       <a:avLst/>
@@ -1382,14 +1417,6 @@
         </w:drawing>
       </w:r>
     </w:p>
-    <w:p/>
-    <w:p/>
-    <w:p>
-      <w:pPr>
-        <w:ind w:left="720"/>
-        <w:contextualSpacing w:val="0"/>
-      </w:pPr>
-    </w:p>
     <w:p>
       <w:pPr>
         <w:numPr>
@@ -1440,14 +1467,17 @@
     <w:p/>
     <w:p>
       <w:r>
+        <w:t xml:space="preserve">            </w:t>
+      </w:r>
+      <w:r>
         <w:rPr>
           <w:noProof/>
           <w:lang w:val="en-US"/>
         </w:rPr>
         <w:drawing>
-          <wp:inline distT="0" distB="0" distL="0" distR="0" wp14:anchorId="7B656AF6" wp14:editId="3BB68CCA">
-            <wp:extent cx="292100" cy="355600"/>
-            <wp:effectExtent l="0" t="0" r="0" b="0"/>
+          <wp:inline distT="0" distB="0" distL="0" distR="0" wp14:anchorId="7B656AF6" wp14:editId="6E04ECF3">
+            <wp:extent cx="1026160" cy="1249238"/>
+            <wp:effectExtent l="0" t="0" r="2540" b="0"/>
             <wp:docPr id="27" name="Picture 27"/>
             <wp:cNvGraphicFramePr>
               <a:graphicFrameLocks xmlns:a="http://schemas.openxmlformats.org/drawingml/2006/main" noChangeAspect="1"/>
@@ -1474,7 +1504,7 @@
                   <pic:spPr>
                     <a:xfrm>
                       <a:off x="0" y="0"/>
-                      <a:ext cx="292100" cy="355600"/>
+                      <a:ext cx="1033271" cy="1257895"/>
                     </a:xfrm>
                     <a:prstGeom prst="rect">
                       <a:avLst/>
@@ -1495,9 +1525,9 @@
           <w:lang w:val="en-US"/>
         </w:rPr>
         <w:drawing>
-          <wp:inline distT="0" distB="0" distL="0" distR="0" wp14:anchorId="09CB8940" wp14:editId="6AD57F66">
-            <wp:extent cx="292100" cy="355600"/>
-            <wp:effectExtent l="0" t="0" r="0" b="0"/>
+          <wp:inline distT="0" distB="0" distL="0" distR="0" wp14:anchorId="09CB8940" wp14:editId="234DAB03">
+            <wp:extent cx="1026523" cy="1249680"/>
+            <wp:effectExtent l="0" t="0" r="2540" b="0"/>
             <wp:docPr id="28" name="Picture 28"/>
             <wp:cNvGraphicFramePr>
               <a:graphicFrameLocks xmlns:a="http://schemas.openxmlformats.org/drawingml/2006/main" noChangeAspect="1"/>
@@ -1524,7 +1554,7 @@
                   <pic:spPr>
                     <a:xfrm>
                       <a:off x="0" y="0"/>
-                      <a:ext cx="292100" cy="355600"/>
+                      <a:ext cx="1038500" cy="1264261"/>
                     </a:xfrm>
                     <a:prstGeom prst="rect">
                       <a:avLst/>
@@ -1545,9 +1575,9 @@
           <w:lang w:val="en-US"/>
         </w:rPr>
         <w:drawing>
-          <wp:inline distT="0" distB="0" distL="0" distR="0" wp14:anchorId="11F42FEF" wp14:editId="2199612E">
-            <wp:extent cx="292100" cy="355600"/>
-            <wp:effectExtent l="0" t="0" r="0" b="0"/>
+          <wp:inline distT="0" distB="0" distL="0" distR="0" wp14:anchorId="11F42FEF" wp14:editId="3907B488">
+            <wp:extent cx="1026523" cy="1249680"/>
+            <wp:effectExtent l="0" t="0" r="2540" b="0"/>
             <wp:docPr id="29" name="Picture 29"/>
             <wp:cNvGraphicFramePr>
               <a:graphicFrameLocks xmlns:a="http://schemas.openxmlformats.org/drawingml/2006/main" noChangeAspect="1"/>
@@ -1574,7 +1604,7 @@
                   <pic:spPr>
                     <a:xfrm>
                       <a:off x="0" y="0"/>
-                      <a:ext cx="292100" cy="355600"/>
+                      <a:ext cx="1032348" cy="1256771"/>
                     </a:xfrm>
                     <a:prstGeom prst="rect">
                       <a:avLst/>
@@ -1595,9 +1625,9 @@
           <w:lang w:val="en-US"/>
         </w:rPr>
         <w:drawing>
-          <wp:inline distT="0" distB="0" distL="0" distR="0" wp14:anchorId="702A76D0" wp14:editId="7A0CF867">
-            <wp:extent cx="292100" cy="355600"/>
-            <wp:effectExtent l="0" t="0" r="0" b="0"/>
+          <wp:inline distT="0" distB="0" distL="0" distR="0" wp14:anchorId="702A76D0" wp14:editId="2DEB710B">
+            <wp:extent cx="1036320" cy="1261607"/>
+            <wp:effectExtent l="0" t="0" r="5080" b="0"/>
             <wp:docPr id="30" name="Picture 30"/>
             <wp:cNvGraphicFramePr>
               <a:graphicFrameLocks xmlns:a="http://schemas.openxmlformats.org/drawingml/2006/main" noChangeAspect="1"/>
@@ -1624,7 +1654,7 @@
                   <pic:spPr>
                     <a:xfrm>
                       <a:off x="0" y="0"/>
-                      <a:ext cx="292100" cy="355600"/>
+                      <a:ext cx="1047827" cy="1275616"/>
                     </a:xfrm>
                     <a:prstGeom prst="rect">
                       <a:avLst/>
@@ -1645,9 +1675,9 @@
           <w:lang w:val="en-US"/>
         </w:rPr>
         <w:drawing>
-          <wp:inline distT="0" distB="0" distL="0" distR="0" wp14:anchorId="1FBC43EF" wp14:editId="1960738E">
-            <wp:extent cx="292100" cy="355600"/>
-            <wp:effectExtent l="0" t="0" r="0" b="0"/>
+          <wp:inline distT="0" distB="0" distL="0" distR="0" wp14:anchorId="1FBC43EF" wp14:editId="1826FC4F">
+            <wp:extent cx="1036320" cy="1261607"/>
+            <wp:effectExtent l="0" t="0" r="5080" b="0"/>
             <wp:docPr id="31" name="Picture 31"/>
             <wp:cNvGraphicFramePr>
               <a:graphicFrameLocks xmlns:a="http://schemas.openxmlformats.org/drawingml/2006/main" noChangeAspect="1"/>
@@ -1674,7 +1704,7 @@
                   <pic:spPr>
                     <a:xfrm>
                       <a:off x="0" y="0"/>
-                      <a:ext cx="292100" cy="355600"/>
+                      <a:ext cx="1046799" cy="1274364"/>
                     </a:xfrm>
                     <a:prstGeom prst="rect">
                       <a:avLst/>
@@ -1709,13 +1739,16 @@
     </w:p>
     <w:p>
       <w:r>
+        <w:t xml:space="preserve">                                      </w:t>
+      </w:r>
+      <w:r>
         <w:rPr>
           <w:noProof/>
         </w:rPr>
         <w:drawing>
-          <wp:inline distT="0" distB="0" distL="0" distR="0" wp14:anchorId="605C7843" wp14:editId="3877BC75">
-            <wp:extent cx="2357438" cy="1571625"/>
-            <wp:effectExtent l="0" t="0" r="5080" b="3175"/>
+          <wp:inline distT="0" distB="0" distL="0" distR="0" wp14:anchorId="605C7843" wp14:editId="388A7F05">
+            <wp:extent cx="3373120" cy="2248748"/>
+            <wp:effectExtent l="0" t="0" r="5080" b="0"/>
             <wp:docPr id="33" name="Picture 33"/>
             <wp:cNvGraphicFramePr>
               <a:graphicFrameLocks xmlns:a="http://schemas.openxmlformats.org/drawingml/2006/main" noChangeAspect="1"/>
@@ -1742,7 +1775,7 @@
                   <pic:spPr>
                     <a:xfrm>
                       <a:off x="0" y="0"/>
-                      <a:ext cx="2359945" cy="1573297"/>
+                      <a:ext cx="3388876" cy="2259252"/>
                     </a:xfrm>
                     <a:prstGeom prst="rect">
                       <a:avLst/>
@@ -1820,7 +1853,6 @@
         <w:contextualSpacing w:val="0"/>
       </w:pPr>
       <w:r>
-        <w:lastRenderedPageBreak/>
         <w:t>Please show the cross-validation</w:t>
       </w:r>
       <w:r>
@@ -1863,9 +1895,15 @@
       <w:pPr>
         <w:ind w:left="720"/>
         <w:contextualSpacing w:val="0"/>
-      </w:pPr>
-      <w:r>
-        <w:t>PCA</w:t>
+        <w:rPr>
+          <w:b/>
+        </w:rPr>
+      </w:pPr>
+      <w:r>
+        <w:rPr>
+          <w:b/>
+        </w:rPr>
+        <w:t>Ans:</w:t>
       </w:r>
     </w:p>
     <w:p>
@@ -1874,954 +1912,737 @@
         <w:contextualSpacing w:val="0"/>
       </w:pPr>
       <w:r>
-        <w:t>Choose N=39, K=1, validation accuracy=0.</w:t>
-      </w:r>
-      <w:r>
+        <w:t>I randomly split the training set into 3 folds for cross-validation. For each fold, I recalculated t</w:t>
+      </w:r>
+      <w:r>
+        <w:t>he eigenvectors for</w:t>
+      </w:r>
+      <w:r>
+        <w:t xml:space="preserve"> PCA and LDA such</w:t>
+      </w:r>
+      <w:r>
+        <w:t xml:space="preserve"> that the validation set </w:t>
+      </w:r>
+      <w:r>
+        <w:t>is</w:t>
+      </w:r>
+      <w:r>
+        <w:t xml:space="preserve"> unseen, </w:t>
+      </w:r>
+      <w:r>
+        <w:t xml:space="preserve">better </w:t>
+      </w:r>
+      <w:r>
+        <w:t xml:space="preserve">mimicking the test set. </w:t>
+      </w:r>
+      <w:r>
+        <w:t>When evaluating on the test s</w:t>
+      </w:r>
+      <w:r>
+        <w:t>et, I cho</w:t>
+      </w:r>
+      <w:r>
+        <w:t xml:space="preserve">se the hyper-parameters </w:t>
+      </w:r>
+      <w:r>
+        <w:t>that yielded</w:t>
+      </w:r>
+      <w:r>
+        <w:t xml:space="preserve"> the best validation accuracy.</w:t>
+      </w:r>
+    </w:p>
+    <w:p>
+      <w:pPr>
+        <w:contextualSpacing w:val="0"/>
+      </w:pPr>
+    </w:p>
+    <w:p>
+      <w:pPr>
+        <w:contextualSpacing w:val="0"/>
+        <w:rPr>
+          <w:u w:val="single"/>
+        </w:rPr>
+      </w:pPr>
+      <w:r>
+        <w:rPr>
+          <w:b/>
+        </w:rPr>
+        <w:tab/>
+      </w:r>
+      <w:r>
+        <w:rPr>
+          <w:u w:val="single"/>
+        </w:rPr>
+        <w:t>PCA validation accuracies</w:t>
+      </w:r>
+      <w:r>
+        <w:t xml:space="preserve">                 </w:t>
+      </w:r>
+      <w:r>
+        <w:t xml:space="preserve">             </w:t>
+      </w:r>
+      <w:r>
+        <w:t xml:space="preserve">    </w:t>
+      </w:r>
+      <w:r>
+        <w:rPr>
+          <w:u w:val="single"/>
+        </w:rPr>
+        <w:t>LDA validation accuracies</w:t>
+      </w:r>
+    </w:p>
+    <w:p>
+      <w:pPr>
+        <w:contextualSpacing w:val="0"/>
+        <w:rPr>
+          <w:u w:val="single"/>
+        </w:rPr>
+      </w:pPr>
+    </w:p>
+    <w:tbl>
+      <w:tblPr>
+        <w:tblStyle w:val="TableGrid"/>
+        <w:tblW w:w="0" w:type="auto"/>
+        <w:tblInd w:w="720" w:type="dxa"/>
+        <w:tblLook w:val="04A0" w:firstRow="1" w:lastRow="0" w:firstColumn="1" w:lastColumn="0" w:noHBand="0" w:noVBand="1"/>
+      </w:tblPr>
+      <w:tblGrid>
+        <w:gridCol w:w="738"/>
+        <w:gridCol w:w="810"/>
+        <w:gridCol w:w="900"/>
+        <w:gridCol w:w="810"/>
+      </w:tblGrid>
+      <w:tr>
+        <w:tc>
+          <w:tcPr>
+            <w:tcW w:w="738" w:type="dxa"/>
+          </w:tcPr>
+          <w:p>
+            <w:pPr>
+              <w:contextualSpacing w:val="0"/>
+            </w:pPr>
+          </w:p>
+        </w:tc>
+        <w:tc>
+          <w:tcPr>
+            <w:tcW w:w="810" w:type="dxa"/>
+          </w:tcPr>
+          <w:p>
+            <w:pPr>
+              <w:contextualSpacing w:val="0"/>
+            </w:pPr>
+            <w:r>
+              <w:t>n</w:t>
+            </w:r>
+            <w:r>
+              <w:t>=</w:t>
+            </w:r>
+            <w:r>
+              <w:t>3</w:t>
+            </w:r>
+          </w:p>
+        </w:tc>
+        <w:tc>
+          <w:tcPr>
+            <w:tcW w:w="900" w:type="dxa"/>
+          </w:tcPr>
+          <w:p>
+            <w:pPr>
+              <w:contextualSpacing w:val="0"/>
+            </w:pPr>
+            <w:r>
+              <w:t>n=</w:t>
+            </w:r>
+            <w:r>
+              <w:t>10</w:t>
+            </w:r>
+          </w:p>
+        </w:tc>
+        <w:tc>
+          <w:tcPr>
+            <w:tcW w:w="810" w:type="dxa"/>
+          </w:tcPr>
+          <w:p>
+            <w:pPr>
+              <w:contextualSpacing w:val="0"/>
+              <w:rPr>
+                <w:b/>
+              </w:rPr>
+            </w:pPr>
+            <w:r>
+              <w:rPr>
+                <w:b/>
+              </w:rPr>
+              <w:t>n=3</w:t>
+            </w:r>
+            <w:r>
+              <w:rPr>
+                <w:b/>
+              </w:rPr>
+              <w:t>9</w:t>
+            </w:r>
+          </w:p>
+        </w:tc>
+      </w:tr>
+      <w:tr>
+        <w:tc>
+          <w:tcPr>
+            <w:tcW w:w="738" w:type="dxa"/>
+          </w:tcPr>
+          <w:p>
+            <w:pPr>
+              <w:contextualSpacing w:val="0"/>
+              <w:rPr>
+                <w:b/>
+              </w:rPr>
+            </w:pPr>
+            <w:r>
+              <w:rPr>
+                <w:b/>
+              </w:rPr>
+              <w:t>k=1</w:t>
+            </w:r>
+          </w:p>
+        </w:tc>
+        <w:tc>
+          <w:tcPr>
+            <w:tcW w:w="810" w:type="dxa"/>
+          </w:tcPr>
+          <w:p>
+            <w:pPr>
+              <w:contextualSpacing w:val="0"/>
+            </w:pPr>
+            <w:r>
+              <w:t>0.69</w:t>
+            </w:r>
+          </w:p>
+        </w:tc>
+        <w:tc>
+          <w:tcPr>
+            <w:tcW w:w="900" w:type="dxa"/>
+          </w:tcPr>
+          <w:p>
+            <w:pPr>
+              <w:contextualSpacing w:val="0"/>
+            </w:pPr>
+            <w:r>
+              <w:t>0.89</w:t>
+            </w:r>
+          </w:p>
+        </w:tc>
+        <w:tc>
+          <w:tcPr>
+            <w:tcW w:w="810" w:type="dxa"/>
+          </w:tcPr>
+          <w:p>
+            <w:pPr>
+              <w:contextualSpacing w:val="0"/>
+              <w:rPr>
+                <w:b/>
+              </w:rPr>
+            </w:pPr>
+            <w:r>
+              <w:rPr>
+                <w:b/>
+              </w:rPr>
+              <w:t>0.92</w:t>
+            </w:r>
+          </w:p>
+        </w:tc>
+      </w:tr>
+      <w:tr>
+        <w:tc>
+          <w:tcPr>
+            <w:tcW w:w="738" w:type="dxa"/>
+          </w:tcPr>
+          <w:p>
+            <w:pPr>
+              <w:contextualSpacing w:val="0"/>
+            </w:pPr>
+            <w:r>
+              <w:t>k=</w:t>
+            </w:r>
+            <w:r>
+              <w:t>3</w:t>
+            </w:r>
+          </w:p>
+        </w:tc>
+        <w:tc>
+          <w:tcPr>
+            <w:tcW w:w="810" w:type="dxa"/>
+          </w:tcPr>
+          <w:p>
+            <w:pPr>
+              <w:contextualSpacing w:val="0"/>
+            </w:pPr>
+            <w:r>
+              <w:t>0.61</w:t>
+            </w:r>
+          </w:p>
+        </w:tc>
+        <w:tc>
+          <w:tcPr>
+            <w:tcW w:w="900" w:type="dxa"/>
+          </w:tcPr>
+          <w:p>
+            <w:pPr>
+              <w:contextualSpacing w:val="0"/>
+            </w:pPr>
+            <w:r>
+              <w:t>0.78</w:t>
+            </w:r>
+          </w:p>
+        </w:tc>
+        <w:tc>
+          <w:tcPr>
+            <w:tcW w:w="810" w:type="dxa"/>
+          </w:tcPr>
+          <w:p>
+            <w:pPr>
+              <w:contextualSpacing w:val="0"/>
+            </w:pPr>
+            <w:r>
+              <w:t>0.87</w:t>
+            </w:r>
+          </w:p>
+        </w:tc>
+      </w:tr>
+      <w:tr>
+        <w:tc>
+          <w:tcPr>
+            <w:tcW w:w="738" w:type="dxa"/>
+          </w:tcPr>
+          <w:p>
+            <w:pPr>
+              <w:contextualSpacing w:val="0"/>
+            </w:pPr>
+            <w:r>
+              <w:t>k=</w:t>
+            </w:r>
+            <w:r>
+              <w:t>5</w:t>
+            </w:r>
+          </w:p>
+        </w:tc>
+        <w:tc>
+          <w:tcPr>
+            <w:tcW w:w="810" w:type="dxa"/>
+          </w:tcPr>
+          <w:p>
+            <w:pPr>
+              <w:contextualSpacing w:val="0"/>
+            </w:pPr>
+            <w:r>
+              <w:t>0.55</w:t>
+            </w:r>
+          </w:p>
+        </w:tc>
+        <w:tc>
+          <w:tcPr>
+            <w:tcW w:w="900" w:type="dxa"/>
+          </w:tcPr>
+          <w:p>
+            <w:pPr>
+              <w:contextualSpacing w:val="0"/>
+            </w:pPr>
+            <w:r>
+              <w:t>0.70</w:t>
+            </w:r>
+          </w:p>
+        </w:tc>
+        <w:tc>
+          <w:tcPr>
+            <w:tcW w:w="810" w:type="dxa"/>
+          </w:tcPr>
+          <w:p>
+            <w:pPr>
+              <w:contextualSpacing w:val="0"/>
+            </w:pPr>
+            <w:r>
+              <w:t>0.78</w:t>
+            </w:r>
+          </w:p>
+        </w:tc>
+      </w:tr>
+    </w:tbl>
+    <w:tbl>
+      <w:tblPr>
+        <w:tblStyle w:val="TableGrid"/>
+        <w:tblpPr w:leftFromText="180" w:rightFromText="180" w:vertAnchor="text" w:horzAnchor="page" w:tblpX="6869" w:tblpY="-1061"/>
+        <w:tblW w:w="0" w:type="auto"/>
+        <w:tblLook w:val="04A0" w:firstRow="1" w:lastRow="0" w:firstColumn="1" w:lastColumn="0" w:noHBand="0" w:noVBand="1"/>
+      </w:tblPr>
+      <w:tblGrid>
+        <w:gridCol w:w="738"/>
+        <w:gridCol w:w="810"/>
+        <w:gridCol w:w="900"/>
+        <w:gridCol w:w="810"/>
+      </w:tblGrid>
+      <w:tr>
+        <w:tc>
+          <w:tcPr>
+            <w:tcW w:w="738" w:type="dxa"/>
+          </w:tcPr>
+          <w:p>
+            <w:pPr>
+              <w:contextualSpacing w:val="0"/>
+            </w:pPr>
+          </w:p>
+        </w:tc>
+        <w:tc>
+          <w:tcPr>
+            <w:tcW w:w="810" w:type="dxa"/>
+          </w:tcPr>
+          <w:p>
+            <w:pPr>
+              <w:contextualSpacing w:val="0"/>
+            </w:pPr>
+            <w:r>
+              <w:t>n=3</w:t>
+            </w:r>
+          </w:p>
+        </w:tc>
+        <w:tc>
+          <w:tcPr>
+            <w:tcW w:w="900" w:type="dxa"/>
+          </w:tcPr>
+          <w:p>
+            <w:pPr>
+              <w:contextualSpacing w:val="0"/>
+            </w:pPr>
+            <w:r>
+              <w:t>n=10</w:t>
+            </w:r>
+          </w:p>
+        </w:tc>
+        <w:tc>
+          <w:tcPr>
+            <w:tcW w:w="810" w:type="dxa"/>
+          </w:tcPr>
+          <w:p>
+            <w:pPr>
+              <w:contextualSpacing w:val="0"/>
+              <w:rPr>
+                <w:b/>
+              </w:rPr>
+            </w:pPr>
+            <w:r>
+              <w:rPr>
+                <w:b/>
+              </w:rPr>
+              <w:t>n=39</w:t>
+            </w:r>
+          </w:p>
+        </w:tc>
+      </w:tr>
+      <w:tr>
+        <w:tc>
+          <w:tcPr>
+            <w:tcW w:w="738" w:type="dxa"/>
+          </w:tcPr>
+          <w:p>
+            <w:pPr>
+              <w:contextualSpacing w:val="0"/>
+            </w:pPr>
+            <w:r>
+              <w:t>k=1</w:t>
+            </w:r>
+          </w:p>
+        </w:tc>
+        <w:tc>
+          <w:tcPr>
+            <w:tcW w:w="810" w:type="dxa"/>
+          </w:tcPr>
+          <w:p>
+            <w:pPr>
+              <w:contextualSpacing w:val="0"/>
+            </w:pPr>
+            <w:r>
+              <w:t>0.</w:t>
+            </w:r>
+            <w:r>
+              <w:t>42</w:t>
+            </w:r>
+          </w:p>
+        </w:tc>
+        <w:tc>
+          <w:tcPr>
+            <w:tcW w:w="900" w:type="dxa"/>
+          </w:tcPr>
+          <w:p>
+            <w:pPr>
+              <w:contextualSpacing w:val="0"/>
+            </w:pPr>
+            <w:r>
+              <w:t>0.</w:t>
+            </w:r>
+            <w:r>
+              <w:t>78</w:t>
+            </w:r>
+          </w:p>
+        </w:tc>
+        <w:tc>
+          <w:tcPr>
+            <w:tcW w:w="810" w:type="dxa"/>
+          </w:tcPr>
+          <w:p>
+            <w:pPr>
+              <w:contextualSpacing w:val="0"/>
+            </w:pPr>
+            <w:r>
+              <w:t>0.92</w:t>
+            </w:r>
+          </w:p>
+        </w:tc>
+      </w:tr>
+      <w:tr>
+        <w:tc>
+          <w:tcPr>
+            <w:tcW w:w="738" w:type="dxa"/>
+          </w:tcPr>
+          <w:p>
+            <w:pPr>
+              <w:contextualSpacing w:val="0"/>
+            </w:pPr>
+            <w:r>
+              <w:t>k=3</w:t>
+            </w:r>
+          </w:p>
+        </w:tc>
+        <w:tc>
+          <w:tcPr>
+            <w:tcW w:w="810" w:type="dxa"/>
+          </w:tcPr>
+          <w:p>
+            <w:pPr>
+              <w:contextualSpacing w:val="0"/>
+            </w:pPr>
+            <w:r>
+              <w:t>0.</w:t>
+            </w:r>
+            <w:r>
+              <w:t>42</w:t>
+            </w:r>
+          </w:p>
+        </w:tc>
+        <w:tc>
+          <w:tcPr>
+            <w:tcW w:w="900" w:type="dxa"/>
+          </w:tcPr>
+          <w:p>
+            <w:pPr>
+              <w:contextualSpacing w:val="0"/>
+            </w:pPr>
+            <w:r>
+              <w:t>0.78</w:t>
+            </w:r>
+          </w:p>
+        </w:tc>
+        <w:tc>
+          <w:tcPr>
+            <w:tcW w:w="810" w:type="dxa"/>
+          </w:tcPr>
+          <w:p>
+            <w:pPr>
+              <w:contextualSpacing w:val="0"/>
+            </w:pPr>
+            <w:r>
+              <w:t>0.</w:t>
+            </w:r>
+            <w:r>
+              <w:t>93</w:t>
+            </w:r>
+          </w:p>
+        </w:tc>
+      </w:tr>
+      <w:tr>
+        <w:tc>
+          <w:tcPr>
+            <w:tcW w:w="738" w:type="dxa"/>
+          </w:tcPr>
+          <w:p>
+            <w:pPr>
+              <w:contextualSpacing w:val="0"/>
+              <w:rPr>
+                <w:b/>
+              </w:rPr>
+            </w:pPr>
+            <w:r>
+              <w:rPr>
+                <w:b/>
+              </w:rPr>
+              <w:t>k=5</w:t>
+            </w:r>
+          </w:p>
+        </w:tc>
+        <w:tc>
+          <w:tcPr>
+            <w:tcW w:w="810" w:type="dxa"/>
+          </w:tcPr>
+          <w:p>
+            <w:pPr>
+              <w:contextualSpacing w:val="0"/>
+            </w:pPr>
+            <w:r>
+              <w:t>0.</w:t>
+            </w:r>
+            <w:r>
+              <w:t>41</w:t>
+            </w:r>
+          </w:p>
+        </w:tc>
+        <w:tc>
+          <w:tcPr>
+            <w:tcW w:w="900" w:type="dxa"/>
+          </w:tcPr>
+          <w:p>
+            <w:pPr>
+              <w:contextualSpacing w:val="0"/>
+            </w:pPr>
+            <w:r>
+              <w:t>0.7</w:t>
+            </w:r>
+            <w:r>
+              <w:t>9</w:t>
+            </w:r>
+          </w:p>
+        </w:tc>
+        <w:tc>
+          <w:tcPr>
+            <w:tcW w:w="810" w:type="dxa"/>
+          </w:tcPr>
+          <w:p>
+            <w:pPr>
+              <w:contextualSpacing w:val="0"/>
+              <w:rPr>
+                <w:b/>
+              </w:rPr>
+            </w:pPr>
+            <w:r>
+              <w:rPr>
+                <w:b/>
+              </w:rPr>
+              <w:t>0.</w:t>
+            </w:r>
+            <w:r>
+              <w:rPr>
+                <w:b/>
+              </w:rPr>
+              <w:t>93</w:t>
+            </w:r>
+          </w:p>
+        </w:tc>
+      </w:tr>
+    </w:tbl>
+    <w:p>
+      <w:pPr>
+        <w:pStyle w:val="HTMLPreformatted"/>
+        <w:wordWrap w:val="0"/>
+        <w:textAlignment w:val="baseline"/>
         <w:rPr>
           <w:color w:val="000000"/>
           <w:sz w:val="21"/>
           <w:szCs w:val="21"/>
         </w:rPr>
-        <w:t>9180555555555556</w:t>
-      </w:r>
-    </w:p>
-    <w:p>
-      <w:pPr>
-        <w:pStyle w:val="HTMLPreformatted"/>
-        <w:wordWrap w:val="0"/>
-        <w:textAlignment w:val="baseline"/>
-        <w:rPr>
-          <w:color w:val="000000"/>
-          <w:sz w:val="21"/>
-          <w:szCs w:val="21"/>
-        </w:rPr>
-      </w:pPr>
-    </w:p>
-    <w:p>
-      <w:pPr>
-        <w:pStyle w:val="HTMLPreformatted"/>
-        <w:wordWrap w:val="0"/>
-        <w:textAlignment w:val="baseline"/>
-        <w:rPr>
-          <w:color w:val="000000"/>
-          <w:sz w:val="21"/>
-          <w:szCs w:val="21"/>
-        </w:rPr>
-      </w:pPr>
-      <w:r>
-        <w:rPr>
-          <w:color w:val="000000"/>
-          <w:sz w:val="21"/>
-          <w:szCs w:val="21"/>
-        </w:rPr>
-        <w:t xml:space="preserve">N: 3   K: 1   </w:t>
+      </w:pPr>
+    </w:p>
+    <w:p>
+      <w:pPr>
+        <w:contextualSpacing w:val="0"/>
+      </w:pPr>
+      <w:r>
+        <w:t xml:space="preserve">          Test accuracy using (k=1,n=39): </w:t>
+      </w:r>
+      <w:r>
+        <w:rPr>
+          <w:b/>
+        </w:rPr>
+        <w:t>0.96</w:t>
+      </w:r>
+      <w:r>
+        <w:t xml:space="preserve">                 </w:t>
+      </w:r>
+      <w:r>
+        <w:t>Test accu</w:t>
+      </w:r>
+      <w:r>
+        <w:t>racy using (k=5</w:t>
+      </w:r>
+      <w:r>
+        <w:t xml:space="preserve">,n=39): </w:t>
+      </w:r>
+      <w:r>
+        <w:t>0.92</w:t>
+      </w:r>
+    </w:p>
+    <w:p>
+      <w:pPr>
+        <w:contextualSpacing w:val="0"/>
+      </w:pPr>
+    </w:p>
+    <w:p>
+      <w:pPr>
+        <w:ind w:left="720"/>
+        <w:contextualSpacing w:val="0"/>
+      </w:pPr>
+      <w:r>
+        <w:t>The recognition rate of the validation set is better</w:t>
+      </w:r>
+      <w:r>
+        <w:t xml:space="preserve"> </w:t>
+      </w:r>
+      <w:r>
+        <w:t xml:space="preserve">if I use </w:t>
       </w:r>
       <w:proofErr w:type="spellStart"/>
       <w:r>
-        <w:rPr>
-          <w:color w:val="000000"/>
-          <w:sz w:val="21"/>
-          <w:szCs w:val="21"/>
-        </w:rPr>
-        <w:t>val_acc</w:t>
+        <w:t>Fisherfaces</w:t>
       </w:r>
       <w:proofErr w:type="spellEnd"/>
       <w:r>
-        <w:rPr>
-          <w:color w:val="000000"/>
-          <w:sz w:val="21"/>
-          <w:szCs w:val="21"/>
-        </w:rPr>
-        <w:t>: 0.6888888888888889</w:t>
-      </w:r>
-    </w:p>
-    <w:p>
-      <w:pPr>
-        <w:pStyle w:val="HTMLPreformatted"/>
-        <w:wordWrap w:val="0"/>
-        <w:textAlignment w:val="baseline"/>
-        <w:rPr>
-          <w:color w:val="000000"/>
-          <w:sz w:val="21"/>
-          <w:szCs w:val="21"/>
-        </w:rPr>
-      </w:pPr>
-      <w:r>
-        <w:rPr>
-          <w:color w:val="000000"/>
-          <w:sz w:val="21"/>
-          <w:szCs w:val="21"/>
-        </w:rPr>
-        <w:t xml:space="preserve">N: 3   K: 3   </w:t>
-      </w:r>
-      <w:proofErr w:type="spellStart"/>
-      <w:r>
-        <w:rPr>
-          <w:color w:val="000000"/>
-          <w:sz w:val="21"/>
-          <w:szCs w:val="21"/>
-        </w:rPr>
-        <w:t>val_acc</w:t>
-      </w:r>
-      <w:proofErr w:type="spellEnd"/>
-      <w:r>
-        <w:rPr>
-          <w:color w:val="000000"/>
-          <w:sz w:val="21"/>
-          <w:szCs w:val="21"/>
-        </w:rPr>
-        <w:t>: 0.6124999999999999</w:t>
-      </w:r>
-    </w:p>
-    <w:p>
-      <w:pPr>
-        <w:pStyle w:val="HTMLPreformatted"/>
-        <w:wordWrap w:val="0"/>
-        <w:textAlignment w:val="baseline"/>
-        <w:rPr>
-          <w:color w:val="000000"/>
-          <w:sz w:val="21"/>
-          <w:szCs w:val="21"/>
-        </w:rPr>
-      </w:pPr>
-      <w:r>
-        <w:rPr>
-          <w:color w:val="000000"/>
-          <w:sz w:val="21"/>
-          <w:szCs w:val="21"/>
-        </w:rPr>
-        <w:t xml:space="preserve">N: 3   K: 5   </w:t>
-      </w:r>
-      <w:proofErr w:type="spellStart"/>
-      <w:r>
-        <w:rPr>
-          <w:color w:val="000000"/>
-          <w:sz w:val="21"/>
-          <w:szCs w:val="21"/>
-        </w:rPr>
-        <w:t>val_acc</w:t>
-      </w:r>
-      <w:proofErr w:type="spellEnd"/>
-      <w:r>
-        <w:rPr>
-          <w:color w:val="000000"/>
-          <w:sz w:val="21"/>
-          <w:szCs w:val="21"/>
-        </w:rPr>
-        <w:t>: 0.5513888888888888</w:t>
-      </w:r>
-    </w:p>
-    <w:p>
-      <w:pPr>
-        <w:pStyle w:val="HTMLPreformatted"/>
-        <w:wordWrap w:val="0"/>
-        <w:textAlignment w:val="baseline"/>
-        <w:rPr>
-          <w:color w:val="000000"/>
-          <w:sz w:val="21"/>
-          <w:szCs w:val="21"/>
-        </w:rPr>
-      </w:pPr>
-      <w:r>
-        <w:rPr>
-          <w:color w:val="000000"/>
-          <w:sz w:val="21"/>
-          <w:szCs w:val="21"/>
-        </w:rPr>
-        <w:t xml:space="preserve">N: 10   K: 1   </w:t>
-      </w:r>
-      <w:proofErr w:type="spellStart"/>
-      <w:r>
-        <w:rPr>
-          <w:color w:val="000000"/>
-          <w:sz w:val="21"/>
-          <w:szCs w:val="21"/>
-        </w:rPr>
-        <w:t>val_acc</w:t>
-      </w:r>
-      <w:proofErr w:type="spellEnd"/>
-      <w:r>
-        <w:rPr>
-          <w:color w:val="000000"/>
-          <w:sz w:val="21"/>
-          <w:szCs w:val="21"/>
-        </w:rPr>
-        <w:t>: 0.8888888888888888</w:t>
-      </w:r>
-    </w:p>
-    <w:p>
-      <w:pPr>
-        <w:pStyle w:val="HTMLPreformatted"/>
-        <w:wordWrap w:val="0"/>
-        <w:textAlignment w:val="baseline"/>
-        <w:rPr>
-          <w:color w:val="000000"/>
-          <w:sz w:val="21"/>
-          <w:szCs w:val="21"/>
-        </w:rPr>
-      </w:pPr>
-      <w:r>
-        <w:rPr>
-          <w:color w:val="000000"/>
-          <w:sz w:val="21"/>
-          <w:szCs w:val="21"/>
-        </w:rPr>
-        <w:t xml:space="preserve">N: 10   K: 3   </w:t>
-      </w:r>
-      <w:proofErr w:type="spellStart"/>
-      <w:r>
-        <w:rPr>
-          <w:color w:val="000000"/>
-          <w:sz w:val="21"/>
-          <w:szCs w:val="21"/>
-        </w:rPr>
-        <w:t>val_acc</w:t>
-      </w:r>
-      <w:proofErr w:type="spellEnd"/>
-      <w:r>
-        <w:rPr>
-          <w:color w:val="000000"/>
-          <w:sz w:val="21"/>
-          <w:szCs w:val="21"/>
-        </w:rPr>
-        <w:t>: 0.7819444444444446</w:t>
-      </w:r>
-    </w:p>
-    <w:p>
-      <w:pPr>
-        <w:pStyle w:val="HTMLPreformatted"/>
-        <w:wordWrap w:val="0"/>
-        <w:textAlignment w:val="baseline"/>
-        <w:rPr>
-          <w:color w:val="000000"/>
-          <w:sz w:val="21"/>
-          <w:szCs w:val="21"/>
-        </w:rPr>
-      </w:pPr>
-      <w:r>
-        <w:rPr>
-          <w:color w:val="000000"/>
-          <w:sz w:val="21"/>
-          <w:szCs w:val="21"/>
-        </w:rPr>
-        <w:t xml:space="preserve">N: 10   K: 5   </w:t>
-      </w:r>
-      <w:proofErr w:type="spellStart"/>
-      <w:r>
-        <w:rPr>
-          <w:color w:val="000000"/>
-          <w:sz w:val="21"/>
-          <w:szCs w:val="21"/>
-        </w:rPr>
-        <w:t>val_acc</w:t>
-      </w:r>
-      <w:proofErr w:type="spellEnd"/>
-      <w:r>
-        <w:rPr>
-          <w:color w:val="000000"/>
-          <w:sz w:val="21"/>
-          <w:szCs w:val="21"/>
-        </w:rPr>
-        <w:t>: 0.7013888888888888</w:t>
-      </w:r>
-    </w:p>
-    <w:p>
-      <w:pPr>
-        <w:pStyle w:val="HTMLPreformatted"/>
-        <w:wordWrap w:val="0"/>
-        <w:textAlignment w:val="baseline"/>
-        <w:rPr>
-          <w:color w:val="000000"/>
-          <w:sz w:val="21"/>
-          <w:szCs w:val="21"/>
-        </w:rPr>
-      </w:pPr>
-      <w:r>
-        <w:rPr>
-          <w:color w:val="000000"/>
-          <w:sz w:val="21"/>
-          <w:szCs w:val="21"/>
-        </w:rPr>
-        <w:t xml:space="preserve">N: 39   K: 1   </w:t>
-      </w:r>
-      <w:proofErr w:type="spellStart"/>
-      <w:r>
-        <w:rPr>
-          <w:color w:val="000000"/>
-          <w:sz w:val="21"/>
-          <w:szCs w:val="21"/>
-        </w:rPr>
-        <w:t>val_acc</w:t>
-      </w:r>
-      <w:proofErr w:type="spellEnd"/>
-      <w:r>
-        <w:rPr>
-          <w:color w:val="000000"/>
-          <w:sz w:val="21"/>
-          <w:szCs w:val="21"/>
-        </w:rPr>
-        <w:t>: 0.9180555555555556</w:t>
-      </w:r>
-    </w:p>
-    <w:p>
-      <w:pPr>
-        <w:pStyle w:val="HTMLPreformatted"/>
-        <w:wordWrap w:val="0"/>
-        <w:textAlignment w:val="baseline"/>
-        <w:rPr>
-          <w:color w:val="000000"/>
-          <w:sz w:val="21"/>
-          <w:szCs w:val="21"/>
-        </w:rPr>
-      </w:pPr>
-      <w:r>
-        <w:rPr>
-          <w:color w:val="000000"/>
-          <w:sz w:val="21"/>
-          <w:szCs w:val="21"/>
-        </w:rPr>
-        <w:t xml:space="preserve">N: 39   K: 3   </w:t>
-      </w:r>
-      <w:proofErr w:type="spellStart"/>
-      <w:r>
-        <w:rPr>
-          <w:color w:val="000000"/>
-          <w:sz w:val="21"/>
-          <w:szCs w:val="21"/>
-        </w:rPr>
-        <w:t>val_acc</w:t>
-      </w:r>
-      <w:proofErr w:type="spellEnd"/>
-      <w:r>
-        <w:rPr>
-          <w:color w:val="000000"/>
-          <w:sz w:val="21"/>
-          <w:szCs w:val="21"/>
-        </w:rPr>
-        <w:t>: 0.8722222222222222</w:t>
-      </w:r>
-    </w:p>
-    <w:p>
-      <w:pPr>
-        <w:pStyle w:val="HTMLPreformatted"/>
-        <w:wordWrap w:val="0"/>
-        <w:textAlignment w:val="baseline"/>
-        <w:rPr>
-          <w:color w:val="000000"/>
-          <w:sz w:val="21"/>
-          <w:szCs w:val="21"/>
-        </w:rPr>
-      </w:pPr>
-      <w:r>
-        <w:rPr>
-          <w:color w:val="000000"/>
-          <w:sz w:val="21"/>
-          <w:szCs w:val="21"/>
-        </w:rPr>
-        <w:t xml:space="preserve">N: 39   K: 5   </w:t>
-      </w:r>
-      <w:proofErr w:type="spellStart"/>
-      <w:r>
-        <w:rPr>
-          <w:color w:val="000000"/>
-          <w:sz w:val="21"/>
-          <w:szCs w:val="21"/>
-        </w:rPr>
-        <w:t>val_acc</w:t>
-      </w:r>
-      <w:proofErr w:type="spellEnd"/>
-      <w:r>
-        <w:rPr>
-          <w:color w:val="000000"/>
-          <w:sz w:val="21"/>
-          <w:szCs w:val="21"/>
-        </w:rPr>
-        <w:t>: 0.7805555555555556</w:t>
-      </w:r>
-    </w:p>
-    <w:p>
-      <w:pPr>
-        <w:pStyle w:val="HTMLPreformatted"/>
-        <w:wordWrap w:val="0"/>
-        <w:textAlignment w:val="baseline"/>
-        <w:rPr>
-          <w:color w:val="000000"/>
-          <w:sz w:val="21"/>
-          <w:szCs w:val="21"/>
-        </w:rPr>
-      </w:pPr>
-    </w:p>
-    <w:p>
-      <w:pPr>
-        <w:pStyle w:val="HTMLPreformatted"/>
-        <w:wordWrap w:val="0"/>
-        <w:textAlignment w:val="baseline"/>
-        <w:rPr>
-          <w:color w:val="000000"/>
-          <w:sz w:val="21"/>
-          <w:szCs w:val="21"/>
-        </w:rPr>
-      </w:pPr>
-      <w:proofErr w:type="spellStart"/>
-      <w:r>
-        <w:rPr>
-          <w:color w:val="000000"/>
-          <w:sz w:val="21"/>
-          <w:szCs w:val="21"/>
-        </w:rPr>
-        <w:t>best_N</w:t>
-      </w:r>
-      <w:proofErr w:type="spellEnd"/>
-      <w:r>
-        <w:rPr>
-          <w:color w:val="000000"/>
-          <w:sz w:val="21"/>
-          <w:szCs w:val="21"/>
-        </w:rPr>
-        <w:t xml:space="preserve">: 39   </w:t>
-      </w:r>
-      <w:proofErr w:type="spellStart"/>
-      <w:r>
-        <w:rPr>
-          <w:color w:val="000000"/>
-          <w:sz w:val="21"/>
-          <w:szCs w:val="21"/>
-        </w:rPr>
-        <w:t>best_K</w:t>
-      </w:r>
-      <w:proofErr w:type="spellEnd"/>
-      <w:r>
-        <w:rPr>
-          <w:color w:val="000000"/>
-          <w:sz w:val="21"/>
-          <w:szCs w:val="21"/>
-        </w:rPr>
-        <w:t xml:space="preserve">: 1   </w:t>
-      </w:r>
-      <w:proofErr w:type="spellStart"/>
-      <w:r>
-        <w:rPr>
-          <w:color w:val="000000"/>
-          <w:sz w:val="21"/>
-          <w:szCs w:val="21"/>
-        </w:rPr>
-        <w:t>best_val_acc</w:t>
-      </w:r>
-      <w:proofErr w:type="spellEnd"/>
-      <w:r>
-        <w:rPr>
-          <w:color w:val="000000"/>
-          <w:sz w:val="21"/>
-          <w:szCs w:val="21"/>
-        </w:rPr>
-        <w:t>: 0.9180555555555556</w:t>
-      </w:r>
-    </w:p>
-    <w:p>
-      <w:pPr>
-        <w:pStyle w:val="HTMLPreformatted"/>
-        <w:wordWrap w:val="0"/>
-        <w:textAlignment w:val="baseline"/>
-        <w:rPr>
-          <w:color w:val="000000"/>
-          <w:sz w:val="21"/>
-          <w:szCs w:val="21"/>
-        </w:rPr>
-      </w:pPr>
-      <w:proofErr w:type="spellStart"/>
-      <w:r>
-        <w:rPr>
-          <w:color w:val="000000"/>
-          <w:sz w:val="21"/>
-          <w:szCs w:val="21"/>
-        </w:rPr>
-        <w:t>test_acc</w:t>
-      </w:r>
-      <w:proofErr w:type="spellEnd"/>
-      <w:r>
-        <w:rPr>
-          <w:color w:val="000000"/>
-          <w:sz w:val="21"/>
-          <w:szCs w:val="21"/>
-        </w:rPr>
-        <w:t>: 0.9583333333333334</w:t>
-      </w:r>
-    </w:p>
-    <w:p>
-      <w:pPr>
-        <w:ind w:left="720"/>
-        <w:contextualSpacing w:val="0"/>
-      </w:pPr>
-    </w:p>
-    <w:p>
-      <w:pPr>
-        <w:contextualSpacing w:val="0"/>
-      </w:pPr>
-      <w:r>
-        <w:tab/>
-        <w:t>LDA</w:t>
-      </w:r>
-    </w:p>
-    <w:p>
-      <w:pPr>
-        <w:contextualSpacing w:val="0"/>
-      </w:pPr>
-    </w:p>
-    <w:p>
-      <w:pPr>
-        <w:pStyle w:val="HTMLPreformatted"/>
-        <w:wordWrap w:val="0"/>
-        <w:textAlignment w:val="baseline"/>
-        <w:rPr>
-          <w:color w:val="000000"/>
-          <w:sz w:val="21"/>
-          <w:szCs w:val="21"/>
-        </w:rPr>
-      </w:pPr>
-      <w:r>
-        <w:rPr>
-          <w:color w:val="000000"/>
-          <w:sz w:val="21"/>
-          <w:szCs w:val="21"/>
-        </w:rPr>
-        <w:t xml:space="preserve">N: 3   K: 1   </w:t>
-      </w:r>
-      <w:proofErr w:type="spellStart"/>
-      <w:r>
-        <w:rPr>
-          <w:color w:val="000000"/>
-          <w:sz w:val="21"/>
-          <w:szCs w:val="21"/>
-        </w:rPr>
-        <w:t>val_acc</w:t>
-      </w:r>
-      <w:proofErr w:type="spellEnd"/>
-      <w:r>
-        <w:rPr>
-          <w:color w:val="000000"/>
-          <w:sz w:val="21"/>
-          <w:szCs w:val="21"/>
-        </w:rPr>
-        <w:t>: 0.41944444444444445</w:t>
-      </w:r>
-    </w:p>
-    <w:p>
-      <w:pPr>
-        <w:pStyle w:val="HTMLPreformatted"/>
-        <w:wordWrap w:val="0"/>
-        <w:textAlignment w:val="baseline"/>
-        <w:rPr>
-          <w:color w:val="000000"/>
-          <w:sz w:val="21"/>
-          <w:szCs w:val="21"/>
-        </w:rPr>
-      </w:pPr>
-      <w:r>
-        <w:rPr>
-          <w:color w:val="000000"/>
-          <w:sz w:val="21"/>
-          <w:szCs w:val="21"/>
-        </w:rPr>
-        <w:t xml:space="preserve">N: 3   K: 3   </w:t>
-      </w:r>
-      <w:proofErr w:type="spellStart"/>
-      <w:r>
-        <w:rPr>
-          <w:color w:val="000000"/>
-          <w:sz w:val="21"/>
-          <w:szCs w:val="21"/>
-        </w:rPr>
-        <w:t>val_acc</w:t>
-      </w:r>
-      <w:proofErr w:type="spellEnd"/>
-      <w:r>
-        <w:rPr>
-          <w:color w:val="000000"/>
-          <w:sz w:val="21"/>
-          <w:szCs w:val="21"/>
-        </w:rPr>
-        <w:t>: 0.4152777777777778</w:t>
-      </w:r>
-    </w:p>
-    <w:p>
-      <w:pPr>
-        <w:pStyle w:val="HTMLPreformatted"/>
-        <w:wordWrap w:val="0"/>
-        <w:textAlignment w:val="baseline"/>
-        <w:rPr>
-          <w:color w:val="000000"/>
-          <w:sz w:val="21"/>
-          <w:szCs w:val="21"/>
-        </w:rPr>
-      </w:pPr>
-      <w:r>
-        <w:rPr>
-          <w:color w:val="000000"/>
-          <w:sz w:val="21"/>
-          <w:szCs w:val="21"/>
-        </w:rPr>
-        <w:t xml:space="preserve">N: 3   K: 5   </w:t>
-      </w:r>
-      <w:proofErr w:type="spellStart"/>
-      <w:r>
-        <w:rPr>
-          <w:color w:val="000000"/>
-          <w:sz w:val="21"/>
-          <w:szCs w:val="21"/>
-        </w:rPr>
-        <w:t>val_acc</w:t>
-      </w:r>
-      <w:proofErr w:type="spellEnd"/>
-      <w:r>
-        <w:rPr>
-          <w:color w:val="000000"/>
-          <w:sz w:val="21"/>
-          <w:szCs w:val="21"/>
-        </w:rPr>
-        <w:t>: 0.4138888888888889</w:t>
-      </w:r>
-    </w:p>
-    <w:p>
-      <w:pPr>
-        <w:pStyle w:val="HTMLPreformatted"/>
-        <w:wordWrap w:val="0"/>
-        <w:textAlignment w:val="baseline"/>
-        <w:rPr>
-          <w:color w:val="000000"/>
-          <w:sz w:val="21"/>
-          <w:szCs w:val="21"/>
-        </w:rPr>
-      </w:pPr>
-      <w:r>
-        <w:rPr>
-          <w:color w:val="000000"/>
-          <w:sz w:val="21"/>
-          <w:szCs w:val="21"/>
-        </w:rPr>
-        <w:t xml:space="preserve">N: 10   K: 1   </w:t>
-      </w:r>
-      <w:proofErr w:type="spellStart"/>
-      <w:r>
-        <w:rPr>
-          <w:color w:val="000000"/>
-          <w:sz w:val="21"/>
-          <w:szCs w:val="21"/>
-        </w:rPr>
-        <w:t>val_acc</w:t>
-      </w:r>
-      <w:proofErr w:type="spellEnd"/>
-      <w:r>
-        <w:rPr>
-          <w:color w:val="000000"/>
-          <w:sz w:val="21"/>
-          <w:szCs w:val="21"/>
-        </w:rPr>
-        <w:t>: 0.7833333333333332</w:t>
-      </w:r>
-    </w:p>
-    <w:p>
-      <w:pPr>
-        <w:pStyle w:val="HTMLPreformatted"/>
-        <w:wordWrap w:val="0"/>
-        <w:textAlignment w:val="baseline"/>
-        <w:rPr>
-          <w:color w:val="000000"/>
-          <w:sz w:val="21"/>
-          <w:szCs w:val="21"/>
-        </w:rPr>
-      </w:pPr>
-      <w:r>
-        <w:rPr>
-          <w:color w:val="000000"/>
-          <w:sz w:val="21"/>
-          <w:szCs w:val="21"/>
-        </w:rPr>
-        <w:t xml:space="preserve">N: 10   K: 3   </w:t>
-      </w:r>
-      <w:proofErr w:type="spellStart"/>
-      <w:r>
-        <w:rPr>
-          <w:color w:val="000000"/>
-          <w:sz w:val="21"/>
-          <w:szCs w:val="21"/>
-        </w:rPr>
-        <w:t>val_acc</w:t>
-      </w:r>
-      <w:proofErr w:type="spellEnd"/>
-      <w:r>
-        <w:rPr>
-          <w:color w:val="000000"/>
-          <w:sz w:val="21"/>
-          <w:szCs w:val="21"/>
-        </w:rPr>
-        <w:t>: 0.7833333333333332</w:t>
-      </w:r>
-    </w:p>
-    <w:p>
-      <w:pPr>
-        <w:pStyle w:val="HTMLPreformatted"/>
-        <w:wordWrap w:val="0"/>
-        <w:textAlignment w:val="baseline"/>
-        <w:rPr>
-          <w:color w:val="000000"/>
-          <w:sz w:val="21"/>
-          <w:szCs w:val="21"/>
-        </w:rPr>
-      </w:pPr>
-      <w:r>
-        <w:rPr>
-          <w:color w:val="000000"/>
-          <w:sz w:val="21"/>
-          <w:szCs w:val="21"/>
-        </w:rPr>
-        <w:t xml:space="preserve">N: 10   K: 5   </w:t>
-      </w:r>
-      <w:proofErr w:type="spellStart"/>
-      <w:r>
-        <w:rPr>
-          <w:color w:val="000000"/>
-          <w:sz w:val="21"/>
-          <w:szCs w:val="21"/>
-        </w:rPr>
-        <w:t>val_acc</w:t>
-      </w:r>
-      <w:proofErr w:type="spellEnd"/>
-      <w:r>
-        <w:rPr>
-          <w:color w:val="000000"/>
-          <w:sz w:val="21"/>
-          <w:szCs w:val="21"/>
-        </w:rPr>
-        <w:t>: 0.786111111111111</w:t>
-      </w:r>
-    </w:p>
-    <w:p>
-      <w:pPr>
-        <w:pStyle w:val="HTMLPreformatted"/>
-        <w:wordWrap w:val="0"/>
-        <w:textAlignment w:val="baseline"/>
-        <w:rPr>
-          <w:color w:val="000000"/>
-          <w:sz w:val="21"/>
-          <w:szCs w:val="21"/>
-        </w:rPr>
-      </w:pPr>
-      <w:r>
-        <w:rPr>
-          <w:color w:val="000000"/>
-          <w:sz w:val="21"/>
-          <w:szCs w:val="21"/>
-        </w:rPr>
-        <w:t xml:space="preserve">N: 39   K: 1   </w:t>
-      </w:r>
-      <w:proofErr w:type="spellStart"/>
-      <w:r>
-        <w:rPr>
-          <w:color w:val="000000"/>
-          <w:sz w:val="21"/>
-          <w:szCs w:val="21"/>
-        </w:rPr>
-        <w:t>val_acc</w:t>
-      </w:r>
-      <w:proofErr w:type="spellEnd"/>
-      <w:r>
-        <w:rPr>
-          <w:color w:val="000000"/>
-          <w:sz w:val="21"/>
-          <w:szCs w:val="21"/>
-        </w:rPr>
-        <w:t>: 0.9236111111111112</w:t>
-      </w:r>
-    </w:p>
-    <w:p>
-      <w:pPr>
-        <w:pStyle w:val="HTMLPreformatted"/>
-        <w:wordWrap w:val="0"/>
-        <w:textAlignment w:val="baseline"/>
-        <w:rPr>
-          <w:color w:val="000000"/>
-          <w:sz w:val="21"/>
-          <w:szCs w:val="21"/>
-        </w:rPr>
-      </w:pPr>
-      <w:r>
-        <w:rPr>
-          <w:color w:val="000000"/>
-          <w:sz w:val="21"/>
-          <w:szCs w:val="21"/>
-        </w:rPr>
-        <w:t xml:space="preserve">N: 39   K: 3   </w:t>
-      </w:r>
-      <w:proofErr w:type="spellStart"/>
-      <w:r>
-        <w:rPr>
-          <w:color w:val="000000"/>
-          <w:sz w:val="21"/>
-          <w:szCs w:val="21"/>
-        </w:rPr>
-        <w:t>val_acc</w:t>
-      </w:r>
-      <w:proofErr w:type="spellEnd"/>
-      <w:r>
-        <w:rPr>
-          <w:color w:val="000000"/>
-          <w:sz w:val="21"/>
-          <w:szCs w:val="21"/>
-        </w:rPr>
-        <w:t>: 0.9291666666666667</w:t>
-      </w:r>
-    </w:p>
-    <w:p>
-      <w:pPr>
-        <w:pStyle w:val="HTMLPreformatted"/>
-        <w:wordWrap w:val="0"/>
-        <w:textAlignment w:val="baseline"/>
-        <w:rPr>
-          <w:color w:val="000000"/>
-          <w:sz w:val="21"/>
-          <w:szCs w:val="21"/>
-        </w:rPr>
-      </w:pPr>
-      <w:r>
-        <w:rPr>
-          <w:color w:val="000000"/>
-          <w:sz w:val="21"/>
-          <w:szCs w:val="21"/>
-        </w:rPr>
-        <w:t xml:space="preserve">N: 39   K: 5   </w:t>
-      </w:r>
-      <w:proofErr w:type="spellStart"/>
-      <w:r>
-        <w:rPr>
-          <w:color w:val="000000"/>
-          <w:sz w:val="21"/>
-          <w:szCs w:val="21"/>
-        </w:rPr>
-        <w:t>val_acc</w:t>
-      </w:r>
-      <w:proofErr w:type="spellEnd"/>
-      <w:r>
-        <w:rPr>
-          <w:color w:val="000000"/>
-          <w:sz w:val="21"/>
-          <w:szCs w:val="21"/>
-        </w:rPr>
-        <w:t>: 0.9319444444444445</w:t>
-      </w:r>
-    </w:p>
-    <w:p>
-      <w:pPr>
-        <w:pStyle w:val="HTMLPreformatted"/>
-        <w:wordWrap w:val="0"/>
-        <w:textAlignment w:val="baseline"/>
-        <w:rPr>
-          <w:color w:val="000000"/>
-          <w:sz w:val="21"/>
-          <w:szCs w:val="21"/>
-        </w:rPr>
-      </w:pPr>
-    </w:p>
-    <w:p>
-      <w:pPr>
-        <w:pStyle w:val="HTMLPreformatted"/>
-        <w:wordWrap w:val="0"/>
-        <w:textAlignment w:val="baseline"/>
-        <w:rPr>
-          <w:color w:val="000000"/>
-          <w:sz w:val="21"/>
-          <w:szCs w:val="21"/>
-        </w:rPr>
-      </w:pPr>
-      <w:proofErr w:type="spellStart"/>
-      <w:r>
-        <w:rPr>
-          <w:color w:val="000000"/>
-          <w:sz w:val="21"/>
-          <w:szCs w:val="21"/>
-        </w:rPr>
-        <w:t>best_N</w:t>
-      </w:r>
-      <w:proofErr w:type="spellEnd"/>
-      <w:r>
-        <w:rPr>
-          <w:color w:val="000000"/>
-          <w:sz w:val="21"/>
-          <w:szCs w:val="21"/>
-        </w:rPr>
-        <w:t xml:space="preserve">: 39   </w:t>
-      </w:r>
-      <w:proofErr w:type="spellStart"/>
-      <w:r>
-        <w:rPr>
-          <w:color w:val="000000"/>
-          <w:sz w:val="21"/>
-          <w:szCs w:val="21"/>
-        </w:rPr>
-        <w:t>best_K</w:t>
-      </w:r>
-      <w:proofErr w:type="spellEnd"/>
-      <w:r>
-        <w:rPr>
-          <w:color w:val="000000"/>
-          <w:sz w:val="21"/>
-          <w:szCs w:val="21"/>
-        </w:rPr>
-        <w:t xml:space="preserve">: 5   </w:t>
-      </w:r>
-      <w:proofErr w:type="spellStart"/>
-      <w:r>
-        <w:rPr>
-          <w:color w:val="000000"/>
-          <w:sz w:val="21"/>
-          <w:szCs w:val="21"/>
-        </w:rPr>
-        <w:t>best_val_acc</w:t>
-      </w:r>
-      <w:proofErr w:type="spellEnd"/>
-      <w:r>
-        <w:rPr>
-          <w:color w:val="000000"/>
-          <w:sz w:val="21"/>
-          <w:szCs w:val="21"/>
-        </w:rPr>
-        <w:t>: 0.9319444444444445</w:t>
-      </w:r>
-    </w:p>
-    <w:p>
-      <w:pPr>
-        <w:pStyle w:val="HTMLPreformatted"/>
-        <w:wordWrap w:val="0"/>
-        <w:textAlignment w:val="baseline"/>
-        <w:rPr>
-          <w:color w:val="000000"/>
-          <w:sz w:val="21"/>
-          <w:szCs w:val="21"/>
-        </w:rPr>
-      </w:pPr>
-      <w:proofErr w:type="spellStart"/>
-      <w:r>
-        <w:rPr>
-          <w:color w:val="000000"/>
-          <w:sz w:val="21"/>
-          <w:szCs w:val="21"/>
-        </w:rPr>
-        <w:t>test_acc</w:t>
-      </w:r>
-      <w:proofErr w:type="spellEnd"/>
-      <w:r>
-        <w:rPr>
-          <w:color w:val="000000"/>
-          <w:sz w:val="21"/>
-          <w:szCs w:val="21"/>
-        </w:rPr>
-        <w:t>: 0.9166666666666666</w:t>
-      </w:r>
-      <w:bookmarkStart w:id="0" w:name="_GoBack"/>
-      <w:bookmarkEnd w:id="0"/>
-    </w:p>
-    <w:p>
-      <w:pPr>
-        <w:ind w:firstLine="720"/>
+        <w:t xml:space="preserve">, but the recognition rate of the </w:t>
+      </w:r>
+      <w:r>
+        <w:t>test set is better if I use eigenfaces</w:t>
+      </w:r>
+      <w:r>
+        <w:t xml:space="preserve"> obtained by PCA</w:t>
+      </w:r>
+      <w:r>
+        <w:t>.</w:t>
+      </w:r>
+      <w:r>
+        <w:t xml:space="preserve"> A possible reason could be that LDA fits too well to the training set</w:t>
+      </w:r>
+      <w:r>
+        <w:t>, not being flexible enough to perform well on the test set.</w:t>
+      </w:r>
+      <w:r>
+        <w:t xml:space="preserve"> In fact, this phenomenon has been explored in </w:t>
+      </w:r>
+      <w:r>
+        <w:t>previous</w:t>
+      </w:r>
+      <w:r>
+        <w:t xml:space="preserve"> </w:t>
+      </w:r>
+      <w:r>
+        <w:t>research</w:t>
+      </w:r>
+      <w:r>
+        <w:t xml:space="preserve">: </w:t>
+      </w:r>
+      <w:hyperlink r:id="rId25" w:history="1">
+        <w:r>
+          <w:rPr>
+            <w:rStyle w:val="Hyperlink"/>
+          </w:rPr>
+          <w:t>https://pdfs.semanticscholar.org/cadb/9a014a4c5bbec57aaf30391f472fa4b69b4d.pdf</w:t>
+        </w:r>
+      </w:hyperlink>
+    </w:p>
+    <w:p>
+      <w:pPr>
         <w:contextualSpacing w:val="0"/>
       </w:pPr>
     </w:p>
@@ -2859,19 +2680,156 @@
         <w:t>Build a CNN model and train it on the given dataset. Show the architecture of your model in the report.</w:t>
       </w:r>
     </w:p>
-    <w:p>
-      <w:pPr>
-        <w:contextualSpacing w:val="0"/>
-      </w:pPr>
-      <w:r>
-        <w:tab/>
-      </w:r>
-    </w:p>
+    <w:p/>
     <w:p>
       <w:pPr>
         <w:ind w:left="720"/>
-        <w:contextualSpacing w:val="0"/>
-      </w:pPr>
+        <w:rPr>
+          <w:b/>
+        </w:rPr>
+      </w:pPr>
+      <w:r>
+        <w:rPr>
+          <w:b/>
+        </w:rPr>
+        <w:t>Ans:</w:t>
+      </w:r>
+    </w:p>
+    <w:p>
+      <w:pPr>
+        <w:ind w:left="720"/>
+      </w:pPr>
+      <w:r>
+        <w:t>Conv2D</w:t>
+      </w:r>
+      <w:r>
+        <w:t xml:space="preserve">(1, 10, </w:t>
+      </w:r>
+      <w:proofErr w:type="spellStart"/>
+      <w:r>
+        <w:t>kernel_size</w:t>
+      </w:r>
+      <w:proofErr w:type="spellEnd"/>
+      <w:r>
+        <w:t>=5</w:t>
+      </w:r>
+      <w:r>
+        <w:t xml:space="preserve">) </w:t>
+      </w:r>
+      <w:r>
+        <w:sym w:font="Wingdings" w:char="F0E0"/>
+      </w:r>
+      <w:r>
+        <w:t xml:space="preserve"> </w:t>
+      </w:r>
+      <w:r>
+        <w:t>Max_Pool2D(</w:t>
+      </w:r>
+      <w:proofErr w:type="spellStart"/>
+      <w:r>
+        <w:t>kernel_size</w:t>
+      </w:r>
+      <w:proofErr w:type="spellEnd"/>
+      <w:r>
+        <w:t xml:space="preserve">=2) </w:t>
+      </w:r>
+      <w:r>
+        <w:sym w:font="Wingdings" w:char="F0E0"/>
+      </w:r>
+      <w:r>
+        <w:t xml:space="preserve"> Conv2D</w:t>
+      </w:r>
+      <w:r>
+        <w:t xml:space="preserve">(10, 20, </w:t>
+      </w:r>
+      <w:proofErr w:type="spellStart"/>
+      <w:r>
+        <w:t>kernel_size</w:t>
+      </w:r>
+      <w:proofErr w:type="spellEnd"/>
+      <w:r>
+        <w:t>=5)</w:t>
+      </w:r>
+      <w:r>
+        <w:t xml:space="preserve"> </w:t>
+      </w:r>
+      <w:r>
+        <w:sym w:font="Wingdings" w:char="F0E0"/>
+      </w:r>
+      <w:r>
+        <w:t xml:space="preserve"> Dropout2D</w:t>
+      </w:r>
+      <w:r>
+        <w:t>(</w:t>
+      </w:r>
+      <w:r>
+        <w:t>p</w:t>
+      </w:r>
+      <w:r>
+        <w:t>=0.5</w:t>
+      </w:r>
+      <w:r>
+        <w:t>)</w:t>
+      </w:r>
+      <w:r>
+        <w:t xml:space="preserve"> </w:t>
+      </w:r>
+      <w:r>
+        <w:sym w:font="Wingdings" w:char="F0E0"/>
+      </w:r>
+      <w:r>
+        <w:t xml:space="preserve"> </w:t>
+      </w:r>
+      <w:r>
+        <w:t>Max_Pool2D(</w:t>
+      </w:r>
+      <w:proofErr w:type="spellStart"/>
+      <w:r>
+        <w:t>kernel_size</w:t>
+      </w:r>
+      <w:proofErr w:type="spellEnd"/>
+      <w:r>
+        <w:t xml:space="preserve">=2) </w:t>
+      </w:r>
+      <w:r>
+        <w:sym w:font="Wingdings" w:char="F0E0"/>
+      </w:r>
+      <w:r>
+        <w:t xml:space="preserve"> flatten() </w:t>
+      </w:r>
+      <w:r>
+        <w:sym w:font="Wingdings" w:char="F0E0"/>
+      </w:r>
+      <w:r>
+        <w:t xml:space="preserve"> </w:t>
+      </w:r>
+      <w:r>
+        <w:t>Linear(320, 50)</w:t>
+      </w:r>
+      <w:r>
+        <w:t xml:space="preserve"> </w:t>
+      </w:r>
+      <w:r>
+        <w:sym w:font="Wingdings" w:char="F0E0"/>
+      </w:r>
+      <w:r>
+        <w:t xml:space="preserve"> Dropout(p=</w:t>
+      </w:r>
+      <w:r>
+        <w:t>0.5</w:t>
+      </w:r>
+      <w:r>
+        <w:t xml:space="preserve">) </w:t>
+      </w:r>
+      <w:r>
+        <w:sym w:font="Wingdings" w:char="F0E0"/>
+      </w:r>
+      <w:r>
+        <w:t xml:space="preserve"> </w:t>
+      </w:r>
+      <w:r>
+        <w:t>Linear(50, 10)</w:t>
+      </w:r>
     </w:p>
     <w:p>
       <w:pPr>
@@ -2881,7 +2839,141 @@
         </w:numPr>
       </w:pPr>
       <w:r>
+        <w:lastRenderedPageBreak/>
         <w:t>Report your training / validation accuracy, and plot the learning curve (loss, accuracy) of the training process.</w:t>
+      </w:r>
+    </w:p>
+    <w:p>
+      <w:pPr>
+        <w:ind w:left="720"/>
+      </w:pPr>
+    </w:p>
+    <w:p>
+      <w:pPr>
+        <w:ind w:left="720"/>
+        <w:rPr>
+          <w:b/>
+        </w:rPr>
+      </w:pPr>
+      <w:r>
+        <w:rPr>
+          <w:b/>
+        </w:rPr>
+        <w:t>Ans:</w:t>
+      </w:r>
+    </w:p>
+    <w:p>
+      <w:pPr>
+        <w:ind w:left="720"/>
+      </w:pPr>
+      <w:r>
+        <w:t xml:space="preserve">After 6 epochs, the training accuracy is 0.9828, and the validation accuracy is </w:t>
+      </w:r>
+      <w:r>
+        <w:t>0.983</w:t>
+      </w:r>
+      <w:r>
+        <w:t>4</w:t>
+      </w:r>
+      <w:r>
+        <w:t>.</w:t>
+      </w:r>
+    </w:p>
+    <w:p>
+      <w:pPr>
+        <w:ind w:left="720" w:firstLine="720"/>
+      </w:pPr>
+      <w:r>
+        <w:rPr>
+          <w:noProof/>
+        </w:rPr>
+        <w:drawing>
+          <wp:inline distT="0" distB="0" distL="0" distR="0" wp14:anchorId="45450B57" wp14:editId="71DE3E13">
+            <wp:extent cx="2225040" cy="1483360"/>
+            <wp:effectExtent l="0" t="0" r="0" b="2540"/>
+            <wp:docPr id="36" name="Picture 36"/>
+            <wp:cNvGraphicFramePr>
+              <a:graphicFrameLocks xmlns:a="http://schemas.openxmlformats.org/drawingml/2006/main" noChangeAspect="1"/>
+            </wp:cNvGraphicFramePr>
+            <a:graphic xmlns:a="http://schemas.openxmlformats.org/drawingml/2006/main">
+              <a:graphicData uri="http://schemas.openxmlformats.org/drawingml/2006/picture">
+                <pic:pic xmlns:pic="http://schemas.openxmlformats.org/drawingml/2006/picture">
+                  <pic:nvPicPr>
+                    <pic:cNvPr id="36" name="acc.png"/>
+                    <pic:cNvPicPr/>
+                  </pic:nvPicPr>
+                  <pic:blipFill>
+                    <a:blip r:embed="rId26" cstate="print">
+                      <a:extLst>
+                        <a:ext uri="{28A0092B-C50C-407E-A947-70E740481C1C}">
+                          <a14:useLocalDpi xmlns:a14="http://schemas.microsoft.com/office/drawing/2010/main" val="0"/>
+                        </a:ext>
+                      </a:extLst>
+                    </a:blip>
+                    <a:stretch>
+                      <a:fillRect/>
+                    </a:stretch>
+                  </pic:blipFill>
+                  <pic:spPr>
+                    <a:xfrm>
+                      <a:off x="0" y="0"/>
+                      <a:ext cx="2227793" cy="1485195"/>
+                    </a:xfrm>
+                    <a:prstGeom prst="rect">
+                      <a:avLst/>
+                    </a:prstGeom>
+                  </pic:spPr>
+                </pic:pic>
+              </a:graphicData>
+            </a:graphic>
+          </wp:inline>
+        </w:drawing>
+      </w:r>
+      <w:r>
+        <w:rPr>
+          <w:noProof/>
+        </w:rPr>
+        <w:drawing>
+          <wp:inline distT="0" distB="0" distL="0" distR="0" wp14:anchorId="68EEC378" wp14:editId="6E5D2C33">
+            <wp:extent cx="2228850" cy="1485900"/>
+            <wp:effectExtent l="0" t="0" r="6350" b="0"/>
+            <wp:docPr id="37" name="Picture 37"/>
+            <wp:cNvGraphicFramePr>
+              <a:graphicFrameLocks xmlns:a="http://schemas.openxmlformats.org/drawingml/2006/main" noChangeAspect="1"/>
+            </wp:cNvGraphicFramePr>
+            <a:graphic xmlns:a="http://schemas.openxmlformats.org/drawingml/2006/main">
+              <a:graphicData uri="http://schemas.openxmlformats.org/drawingml/2006/picture">
+                <pic:pic xmlns:pic="http://schemas.openxmlformats.org/drawingml/2006/picture">
+                  <pic:nvPicPr>
+                    <pic:cNvPr id="37" name="loss.png"/>
+                    <pic:cNvPicPr/>
+                  </pic:nvPicPr>
+                  <pic:blipFill>
+                    <a:blip r:embed="rId27" cstate="print">
+                      <a:extLst>
+                        <a:ext uri="{28A0092B-C50C-407E-A947-70E740481C1C}">
+                          <a14:useLocalDpi xmlns:a14="http://schemas.microsoft.com/office/drawing/2010/main" val="0"/>
+                        </a:ext>
+                      </a:extLst>
+                    </a:blip>
+                    <a:stretch>
+                      <a:fillRect/>
+                    </a:stretch>
+                  </pic:blipFill>
+                  <pic:spPr>
+                    <a:xfrm>
+                      <a:off x="0" y="0"/>
+                      <a:ext cx="2233158" cy="1488772"/>
+                    </a:xfrm>
+                    <a:prstGeom prst="rect">
+                      <a:avLst/>
+                    </a:prstGeom>
+                  </pic:spPr>
+                </pic:pic>
+              </a:graphicData>
+            </a:graphic>
+          </wp:inline>
+        </w:drawing>
       </w:r>
     </w:p>
     <w:p>
@@ -2898,25 +2990,603 @@
         </w:numPr>
       </w:pPr>
       <w:r>
-        <w:lastRenderedPageBreak/>
         <w:t>Visualize at least 6 filters on both the first and the last convolutional layers.</w:t>
       </w:r>
-      <w:r>
-        <w:br/>
-      </w:r>
-    </w:p>
-    <w:p>
-      <w:pPr>
-        <w:ind w:left="720"/>
-        <w:contextualSpacing w:val="0"/>
-      </w:pPr>
-    </w:p>
+    </w:p>
+    <w:p/>
+    <w:p>
+      <w:pPr>
+        <w:ind w:firstLine="360"/>
+      </w:pPr>
+      <w:r>
+        <w:t xml:space="preserve">First </w:t>
+      </w:r>
+      <w:r>
+        <w:t xml:space="preserve">convolutional </w:t>
+      </w:r>
+      <w:r>
+        <w:t>layer</w:t>
+      </w:r>
+    </w:p>
+    <w:p>
+      <w:pPr>
+        <w:ind w:firstLine="360"/>
+      </w:pPr>
+      <w:r>
+        <w:rPr>
+          <w:noProof/>
+        </w:rPr>
+        <w:pict w14:anchorId="4AEB3123">
+          <v:shape id="Picture 38" o:spid="_x0000_i1025" type="#_x0000_t75" alt="" style="width:67.2pt;height:67.2pt;visibility:visible;mso-wrap-style:square;mso-width-percent:0;mso-height-percent:0;mso-width-percent:0;mso-height-percent:0">
+            <v:imagedata r:id="rId28" o:title=""/>
+          </v:shape>
+        </w:pict>
+      </w:r>
+      <w:r>
+        <w:t xml:space="preserve"> </w:t>
+      </w:r>
+      <w:r>
+        <w:rPr>
+          <w:noProof/>
+        </w:rPr>
+        <w:drawing>
+          <wp:inline distT="0" distB="0" distL="0" distR="0" wp14:anchorId="36270F9A" wp14:editId="00162B56">
+            <wp:extent cx="848360" cy="848360"/>
+            <wp:effectExtent l="0" t="0" r="2540" b="2540"/>
+            <wp:docPr id="39" name="Picture 39"/>
+            <wp:cNvGraphicFramePr>
+              <a:graphicFrameLocks xmlns:a="http://schemas.openxmlformats.org/drawingml/2006/main" noChangeAspect="1"/>
+            </wp:cNvGraphicFramePr>
+            <a:graphic xmlns:a="http://schemas.openxmlformats.org/drawingml/2006/main">
+              <a:graphicData uri="http://schemas.openxmlformats.org/drawingml/2006/picture">
+                <pic:pic xmlns:pic="http://schemas.openxmlformats.org/drawingml/2006/picture">
+                  <pic:nvPicPr>
+                    <pic:cNvPr id="39" name="conv1_1.jpg"/>
+                    <pic:cNvPicPr/>
+                  </pic:nvPicPr>
+                  <pic:blipFill>
+                    <a:blip r:embed="rId29">
+                      <a:extLst>
+                        <a:ext uri="{28A0092B-C50C-407E-A947-70E740481C1C}">
+                          <a14:useLocalDpi xmlns:a14="http://schemas.microsoft.com/office/drawing/2010/main" val="0"/>
+                        </a:ext>
+                      </a:extLst>
+                    </a:blip>
+                    <a:stretch>
+                      <a:fillRect/>
+                    </a:stretch>
+                  </pic:blipFill>
+                  <pic:spPr>
+                    <a:xfrm>
+                      <a:off x="0" y="0"/>
+                      <a:ext cx="848360" cy="848360"/>
+                    </a:xfrm>
+                    <a:prstGeom prst="rect">
+                      <a:avLst/>
+                    </a:prstGeom>
+                  </pic:spPr>
+                </pic:pic>
+              </a:graphicData>
+            </a:graphic>
+          </wp:inline>
+        </w:drawing>
+      </w:r>
+      <w:r>
+        <w:t xml:space="preserve"> </w:t>
+      </w:r>
+      <w:r>
+        <w:rPr>
+          <w:noProof/>
+        </w:rPr>
+        <w:drawing>
+          <wp:inline distT="0" distB="0" distL="0" distR="0" wp14:anchorId="71C9C41D" wp14:editId="54524867">
+            <wp:extent cx="848360" cy="848360"/>
+            <wp:effectExtent l="0" t="0" r="2540" b="2540"/>
+            <wp:docPr id="40" name="Picture 40"/>
+            <wp:cNvGraphicFramePr>
+              <a:graphicFrameLocks xmlns:a="http://schemas.openxmlformats.org/drawingml/2006/main" noChangeAspect="1"/>
+            </wp:cNvGraphicFramePr>
+            <a:graphic xmlns:a="http://schemas.openxmlformats.org/drawingml/2006/main">
+              <a:graphicData uri="http://schemas.openxmlformats.org/drawingml/2006/picture">
+                <pic:pic xmlns:pic="http://schemas.openxmlformats.org/drawingml/2006/picture">
+                  <pic:nvPicPr>
+                    <pic:cNvPr id="40" name="conv1_2.jpg"/>
+                    <pic:cNvPicPr/>
+                  </pic:nvPicPr>
+                  <pic:blipFill>
+                    <a:blip r:embed="rId30">
+                      <a:extLst>
+                        <a:ext uri="{28A0092B-C50C-407E-A947-70E740481C1C}">
+                          <a14:useLocalDpi xmlns:a14="http://schemas.microsoft.com/office/drawing/2010/main" val="0"/>
+                        </a:ext>
+                      </a:extLst>
+                    </a:blip>
+                    <a:stretch>
+                      <a:fillRect/>
+                    </a:stretch>
+                  </pic:blipFill>
+                  <pic:spPr>
+                    <a:xfrm>
+                      <a:off x="0" y="0"/>
+                      <a:ext cx="848360" cy="848360"/>
+                    </a:xfrm>
+                    <a:prstGeom prst="rect">
+                      <a:avLst/>
+                    </a:prstGeom>
+                  </pic:spPr>
+                </pic:pic>
+              </a:graphicData>
+            </a:graphic>
+          </wp:inline>
+        </w:drawing>
+      </w:r>
+      <w:r>
+        <w:t xml:space="preserve"> </w:t>
+      </w:r>
+      <w:r>
+        <w:rPr>
+          <w:noProof/>
+        </w:rPr>
+        <w:drawing>
+          <wp:inline distT="0" distB="0" distL="0" distR="0" wp14:anchorId="0A846F4E" wp14:editId="29053E54">
+            <wp:extent cx="822960" cy="822960"/>
+            <wp:effectExtent l="0" t="0" r="2540" b="2540"/>
+            <wp:docPr id="41" name="Picture 41"/>
+            <wp:cNvGraphicFramePr>
+              <a:graphicFrameLocks xmlns:a="http://schemas.openxmlformats.org/drawingml/2006/main" noChangeAspect="1"/>
+            </wp:cNvGraphicFramePr>
+            <a:graphic xmlns:a="http://schemas.openxmlformats.org/drawingml/2006/main">
+              <a:graphicData uri="http://schemas.openxmlformats.org/drawingml/2006/picture">
+                <pic:pic xmlns:pic="http://schemas.openxmlformats.org/drawingml/2006/picture">
+                  <pic:nvPicPr>
+                    <pic:cNvPr id="41" name="conv1_3.jpg"/>
+                    <pic:cNvPicPr/>
+                  </pic:nvPicPr>
+                  <pic:blipFill>
+                    <a:blip r:embed="rId31">
+                      <a:extLst>
+                        <a:ext uri="{28A0092B-C50C-407E-A947-70E740481C1C}">
+                          <a14:useLocalDpi xmlns:a14="http://schemas.microsoft.com/office/drawing/2010/main" val="0"/>
+                        </a:ext>
+                      </a:extLst>
+                    </a:blip>
+                    <a:stretch>
+                      <a:fillRect/>
+                    </a:stretch>
+                  </pic:blipFill>
+                  <pic:spPr>
+                    <a:xfrm>
+                      <a:off x="0" y="0"/>
+                      <a:ext cx="822960" cy="822960"/>
+                    </a:xfrm>
+                    <a:prstGeom prst="rect">
+                      <a:avLst/>
+                    </a:prstGeom>
+                  </pic:spPr>
+                </pic:pic>
+              </a:graphicData>
+            </a:graphic>
+          </wp:inline>
+        </w:drawing>
+      </w:r>
+      <w:r>
+        <w:t xml:space="preserve"> </w:t>
+      </w:r>
+      <w:r>
+        <w:rPr>
+          <w:noProof/>
+        </w:rPr>
+        <w:drawing>
+          <wp:inline distT="0" distB="0" distL="0" distR="0" wp14:anchorId="4C772B17" wp14:editId="626D8332">
+            <wp:extent cx="833120" cy="833120"/>
+            <wp:effectExtent l="0" t="0" r="5080" b="5080"/>
+            <wp:docPr id="42" name="Picture 42"/>
+            <wp:cNvGraphicFramePr>
+              <a:graphicFrameLocks xmlns:a="http://schemas.openxmlformats.org/drawingml/2006/main" noChangeAspect="1"/>
+            </wp:cNvGraphicFramePr>
+            <a:graphic xmlns:a="http://schemas.openxmlformats.org/drawingml/2006/main">
+              <a:graphicData uri="http://schemas.openxmlformats.org/drawingml/2006/picture">
+                <pic:pic xmlns:pic="http://schemas.openxmlformats.org/drawingml/2006/picture">
+                  <pic:nvPicPr>
+                    <pic:cNvPr id="42" name="conv1_4.jpg"/>
+                    <pic:cNvPicPr/>
+                  </pic:nvPicPr>
+                  <pic:blipFill>
+                    <a:blip r:embed="rId32">
+                      <a:extLst>
+                        <a:ext uri="{28A0092B-C50C-407E-A947-70E740481C1C}">
+                          <a14:useLocalDpi xmlns:a14="http://schemas.microsoft.com/office/drawing/2010/main" val="0"/>
+                        </a:ext>
+                      </a:extLst>
+                    </a:blip>
+                    <a:stretch>
+                      <a:fillRect/>
+                    </a:stretch>
+                  </pic:blipFill>
+                  <pic:spPr>
+                    <a:xfrm>
+                      <a:off x="0" y="0"/>
+                      <a:ext cx="833120" cy="833120"/>
+                    </a:xfrm>
+                    <a:prstGeom prst="rect">
+                      <a:avLst/>
+                    </a:prstGeom>
+                  </pic:spPr>
+                </pic:pic>
+              </a:graphicData>
+            </a:graphic>
+          </wp:inline>
+        </w:drawing>
+      </w:r>
+      <w:r>
+        <w:t xml:space="preserve"> </w:t>
+      </w:r>
+      <w:r>
+        <w:rPr>
+          <w:noProof/>
+        </w:rPr>
+        <w:drawing>
+          <wp:inline distT="0" distB="0" distL="0" distR="0" wp14:anchorId="40562718" wp14:editId="5A282705">
+            <wp:extent cx="853440" cy="853440"/>
+            <wp:effectExtent l="0" t="0" r="0" b="0"/>
+            <wp:docPr id="43" name="Picture 43"/>
+            <wp:cNvGraphicFramePr>
+              <a:graphicFrameLocks xmlns:a="http://schemas.openxmlformats.org/drawingml/2006/main" noChangeAspect="1"/>
+            </wp:cNvGraphicFramePr>
+            <a:graphic xmlns:a="http://schemas.openxmlformats.org/drawingml/2006/main">
+              <a:graphicData uri="http://schemas.openxmlformats.org/drawingml/2006/picture">
+                <pic:pic xmlns:pic="http://schemas.openxmlformats.org/drawingml/2006/picture">
+                  <pic:nvPicPr>
+                    <pic:cNvPr id="43" name="conv1_5.jpg"/>
+                    <pic:cNvPicPr/>
+                  </pic:nvPicPr>
+                  <pic:blipFill>
+                    <a:blip r:embed="rId33">
+                      <a:extLst>
+                        <a:ext uri="{28A0092B-C50C-407E-A947-70E740481C1C}">
+                          <a14:useLocalDpi xmlns:a14="http://schemas.microsoft.com/office/drawing/2010/main" val="0"/>
+                        </a:ext>
+                      </a:extLst>
+                    </a:blip>
+                    <a:stretch>
+                      <a:fillRect/>
+                    </a:stretch>
+                  </pic:blipFill>
+                  <pic:spPr>
+                    <a:xfrm>
+                      <a:off x="0" y="0"/>
+                      <a:ext cx="853440" cy="853440"/>
+                    </a:xfrm>
+                    <a:prstGeom prst="rect">
+                      <a:avLst/>
+                    </a:prstGeom>
+                  </pic:spPr>
+                </pic:pic>
+              </a:graphicData>
+            </a:graphic>
+          </wp:inline>
+        </w:drawing>
+      </w:r>
+    </w:p>
+    <w:p/>
+    <w:p>
+      <w:pPr>
+        <w:ind w:firstLine="360"/>
+      </w:pPr>
+      <w:r>
+        <w:t xml:space="preserve">Last </w:t>
+      </w:r>
+      <w:r>
+        <w:t xml:space="preserve">convolutional </w:t>
+      </w:r>
+      <w:r>
+        <w:t>layer</w:t>
+      </w:r>
+    </w:p>
+    <w:p>
+      <w:pPr>
+        <w:ind w:firstLine="360"/>
+      </w:pPr>
+      <w:r>
+        <w:rPr>
+          <w:noProof/>
+        </w:rPr>
+        <w:drawing>
+          <wp:inline distT="0" distB="0" distL="0" distR="0" wp14:anchorId="10B9B5C7" wp14:editId="008B36FD">
+            <wp:extent cx="853440" cy="853440"/>
+            <wp:effectExtent l="0" t="0" r="0" b="0"/>
+            <wp:docPr id="44" name="Picture 44"/>
+            <wp:cNvGraphicFramePr>
+              <a:graphicFrameLocks xmlns:a="http://schemas.openxmlformats.org/drawingml/2006/main" noChangeAspect="1"/>
+            </wp:cNvGraphicFramePr>
+            <a:graphic xmlns:a="http://schemas.openxmlformats.org/drawingml/2006/main">
+              <a:graphicData uri="http://schemas.openxmlformats.org/drawingml/2006/picture">
+                <pic:pic xmlns:pic="http://schemas.openxmlformats.org/drawingml/2006/picture">
+                  <pic:nvPicPr>
+                    <pic:cNvPr id="44" name="conv2_0.jpg"/>
+                    <pic:cNvPicPr/>
+                  </pic:nvPicPr>
+                  <pic:blipFill>
+                    <a:blip r:embed="rId34">
+                      <a:extLst>
+                        <a:ext uri="{28A0092B-C50C-407E-A947-70E740481C1C}">
+                          <a14:useLocalDpi xmlns:a14="http://schemas.microsoft.com/office/drawing/2010/main" val="0"/>
+                        </a:ext>
+                      </a:extLst>
+                    </a:blip>
+                    <a:stretch>
+                      <a:fillRect/>
+                    </a:stretch>
+                  </pic:blipFill>
+                  <pic:spPr>
+                    <a:xfrm>
+                      <a:off x="0" y="0"/>
+                      <a:ext cx="853440" cy="853440"/>
+                    </a:xfrm>
+                    <a:prstGeom prst="rect">
+                      <a:avLst/>
+                    </a:prstGeom>
+                  </pic:spPr>
+                </pic:pic>
+              </a:graphicData>
+            </a:graphic>
+          </wp:inline>
+        </w:drawing>
+      </w:r>
+      <w:r>
+        <w:t xml:space="preserve"> </w:t>
+      </w:r>
+      <w:r>
+        <w:rPr>
+          <w:noProof/>
+        </w:rPr>
+        <w:drawing>
+          <wp:inline distT="0" distB="0" distL="0" distR="0" wp14:anchorId="64672BE8" wp14:editId="0824CB4D">
+            <wp:extent cx="858520" cy="858520"/>
+            <wp:effectExtent l="0" t="0" r="5080" b="5080"/>
+            <wp:docPr id="45" name="Picture 45"/>
+            <wp:cNvGraphicFramePr>
+              <a:graphicFrameLocks xmlns:a="http://schemas.openxmlformats.org/drawingml/2006/main" noChangeAspect="1"/>
+            </wp:cNvGraphicFramePr>
+            <a:graphic xmlns:a="http://schemas.openxmlformats.org/drawingml/2006/main">
+              <a:graphicData uri="http://schemas.openxmlformats.org/drawingml/2006/picture">
+                <pic:pic xmlns:pic="http://schemas.openxmlformats.org/drawingml/2006/picture">
+                  <pic:nvPicPr>
+                    <pic:cNvPr id="45" name="conv2_1.jpg"/>
+                    <pic:cNvPicPr/>
+                  </pic:nvPicPr>
+                  <pic:blipFill>
+                    <a:blip r:embed="rId35">
+                      <a:extLst>
+                        <a:ext uri="{28A0092B-C50C-407E-A947-70E740481C1C}">
+                          <a14:useLocalDpi xmlns:a14="http://schemas.microsoft.com/office/drawing/2010/main" val="0"/>
+                        </a:ext>
+                      </a:extLst>
+                    </a:blip>
+                    <a:stretch>
+                      <a:fillRect/>
+                    </a:stretch>
+                  </pic:blipFill>
+                  <pic:spPr>
+                    <a:xfrm>
+                      <a:off x="0" y="0"/>
+                      <a:ext cx="858520" cy="858520"/>
+                    </a:xfrm>
+                    <a:prstGeom prst="rect">
+                      <a:avLst/>
+                    </a:prstGeom>
+                  </pic:spPr>
+                </pic:pic>
+              </a:graphicData>
+            </a:graphic>
+          </wp:inline>
+        </w:drawing>
+      </w:r>
+      <w:r>
+        <w:t xml:space="preserve"> </w:t>
+      </w:r>
+      <w:r>
+        <w:rPr>
+          <w:noProof/>
+        </w:rPr>
+        <w:drawing>
+          <wp:inline distT="0" distB="0" distL="0" distR="0" wp14:anchorId="09ABD461" wp14:editId="2A581160">
+            <wp:extent cx="873760" cy="873760"/>
+            <wp:effectExtent l="0" t="0" r="2540" b="2540"/>
+            <wp:docPr id="46" name="Picture 46"/>
+            <wp:cNvGraphicFramePr>
+              <a:graphicFrameLocks xmlns:a="http://schemas.openxmlformats.org/drawingml/2006/main" noChangeAspect="1"/>
+            </wp:cNvGraphicFramePr>
+            <a:graphic xmlns:a="http://schemas.openxmlformats.org/drawingml/2006/main">
+              <a:graphicData uri="http://schemas.openxmlformats.org/drawingml/2006/picture">
+                <pic:pic xmlns:pic="http://schemas.openxmlformats.org/drawingml/2006/picture">
+                  <pic:nvPicPr>
+                    <pic:cNvPr id="46" name="conv2_2.jpg"/>
+                    <pic:cNvPicPr/>
+                  </pic:nvPicPr>
+                  <pic:blipFill>
+                    <a:blip r:embed="rId36">
+                      <a:extLst>
+                        <a:ext uri="{28A0092B-C50C-407E-A947-70E740481C1C}">
+                          <a14:useLocalDpi xmlns:a14="http://schemas.microsoft.com/office/drawing/2010/main" val="0"/>
+                        </a:ext>
+                      </a:extLst>
+                    </a:blip>
+                    <a:stretch>
+                      <a:fillRect/>
+                    </a:stretch>
+                  </pic:blipFill>
+                  <pic:spPr>
+                    <a:xfrm>
+                      <a:off x="0" y="0"/>
+                      <a:ext cx="873760" cy="873760"/>
+                    </a:xfrm>
+                    <a:prstGeom prst="rect">
+                      <a:avLst/>
+                    </a:prstGeom>
+                  </pic:spPr>
+                </pic:pic>
+              </a:graphicData>
+            </a:graphic>
+          </wp:inline>
+        </w:drawing>
+      </w:r>
+      <w:r>
+        <w:t xml:space="preserve"> </w:t>
+      </w:r>
+      <w:r>
+        <w:rPr>
+          <w:noProof/>
+        </w:rPr>
+        <w:drawing>
+          <wp:inline distT="0" distB="0" distL="0" distR="0" wp14:anchorId="730F3306" wp14:editId="57AC025E">
+            <wp:extent cx="873760" cy="873760"/>
+            <wp:effectExtent l="0" t="0" r="2540" b="2540"/>
+            <wp:docPr id="47" name="Picture 47"/>
+            <wp:cNvGraphicFramePr>
+              <a:graphicFrameLocks xmlns:a="http://schemas.openxmlformats.org/drawingml/2006/main" noChangeAspect="1"/>
+            </wp:cNvGraphicFramePr>
+            <a:graphic xmlns:a="http://schemas.openxmlformats.org/drawingml/2006/main">
+              <a:graphicData uri="http://schemas.openxmlformats.org/drawingml/2006/picture">
+                <pic:pic xmlns:pic="http://schemas.openxmlformats.org/drawingml/2006/picture">
+                  <pic:nvPicPr>
+                    <pic:cNvPr id="47" name="conv2_3.jpg"/>
+                    <pic:cNvPicPr/>
+                  </pic:nvPicPr>
+                  <pic:blipFill>
+                    <a:blip r:embed="rId37">
+                      <a:extLst>
+                        <a:ext uri="{28A0092B-C50C-407E-A947-70E740481C1C}">
+                          <a14:useLocalDpi xmlns:a14="http://schemas.microsoft.com/office/drawing/2010/main" val="0"/>
+                        </a:ext>
+                      </a:extLst>
+                    </a:blip>
+                    <a:stretch>
+                      <a:fillRect/>
+                    </a:stretch>
+                  </pic:blipFill>
+                  <pic:spPr>
+                    <a:xfrm>
+                      <a:off x="0" y="0"/>
+                      <a:ext cx="873760" cy="873760"/>
+                    </a:xfrm>
+                    <a:prstGeom prst="rect">
+                      <a:avLst/>
+                    </a:prstGeom>
+                  </pic:spPr>
+                </pic:pic>
+              </a:graphicData>
+            </a:graphic>
+          </wp:inline>
+        </w:drawing>
+      </w:r>
+      <w:r>
+        <w:t xml:space="preserve"> </w:t>
+      </w:r>
+      <w:r>
+        <w:rPr>
+          <w:noProof/>
+        </w:rPr>
+        <w:drawing>
+          <wp:inline distT="0" distB="0" distL="0" distR="0" wp14:anchorId="0694DF47" wp14:editId="5C633FC4">
+            <wp:extent cx="883920" cy="883920"/>
+            <wp:effectExtent l="0" t="0" r="5080" b="5080"/>
+            <wp:docPr id="48" name="Picture 48"/>
+            <wp:cNvGraphicFramePr>
+              <a:graphicFrameLocks xmlns:a="http://schemas.openxmlformats.org/drawingml/2006/main" noChangeAspect="1"/>
+            </wp:cNvGraphicFramePr>
+            <a:graphic xmlns:a="http://schemas.openxmlformats.org/drawingml/2006/main">
+              <a:graphicData uri="http://schemas.openxmlformats.org/drawingml/2006/picture">
+                <pic:pic xmlns:pic="http://schemas.openxmlformats.org/drawingml/2006/picture">
+                  <pic:nvPicPr>
+                    <pic:cNvPr id="48" name="conv2_4.jpg"/>
+                    <pic:cNvPicPr/>
+                  </pic:nvPicPr>
+                  <pic:blipFill>
+                    <a:blip r:embed="rId38">
+                      <a:extLst>
+                        <a:ext uri="{28A0092B-C50C-407E-A947-70E740481C1C}">
+                          <a14:useLocalDpi xmlns:a14="http://schemas.microsoft.com/office/drawing/2010/main" val="0"/>
+                        </a:ext>
+                      </a:extLst>
+                    </a:blip>
+                    <a:stretch>
+                      <a:fillRect/>
+                    </a:stretch>
+                  </pic:blipFill>
+                  <pic:spPr>
+                    <a:xfrm>
+                      <a:off x="0" y="0"/>
+                      <a:ext cx="883920" cy="883920"/>
+                    </a:xfrm>
+                    <a:prstGeom prst="rect">
+                      <a:avLst/>
+                    </a:prstGeom>
+                  </pic:spPr>
+                </pic:pic>
+              </a:graphicData>
+            </a:graphic>
+          </wp:inline>
+        </w:drawing>
+      </w:r>
+      <w:r>
+        <w:t xml:space="preserve"> </w:t>
+      </w:r>
+      <w:r>
+        <w:rPr>
+          <w:noProof/>
+        </w:rPr>
+        <w:drawing>
+          <wp:inline distT="0" distB="0" distL="0" distR="0" wp14:anchorId="17B742E7" wp14:editId="77D9967C">
+            <wp:extent cx="873760" cy="873760"/>
+            <wp:effectExtent l="0" t="0" r="2540" b="2540"/>
+            <wp:docPr id="49" name="Picture 49"/>
+            <wp:cNvGraphicFramePr>
+              <a:graphicFrameLocks xmlns:a="http://schemas.openxmlformats.org/drawingml/2006/main" noChangeAspect="1"/>
+            </wp:cNvGraphicFramePr>
+            <a:graphic xmlns:a="http://schemas.openxmlformats.org/drawingml/2006/main">
+              <a:graphicData uri="http://schemas.openxmlformats.org/drawingml/2006/picture">
+                <pic:pic xmlns:pic="http://schemas.openxmlformats.org/drawingml/2006/picture">
+                  <pic:nvPicPr>
+                    <pic:cNvPr id="49" name="conv2_5.jpg"/>
+                    <pic:cNvPicPr/>
+                  </pic:nvPicPr>
+                  <pic:blipFill>
+                    <a:blip r:embed="rId39">
+                      <a:extLst>
+                        <a:ext uri="{28A0092B-C50C-407E-A947-70E740481C1C}">
+                          <a14:useLocalDpi xmlns:a14="http://schemas.microsoft.com/office/drawing/2010/main" val="0"/>
+                        </a:ext>
+                      </a:extLst>
+                    </a:blip>
+                    <a:stretch>
+                      <a:fillRect/>
+                    </a:stretch>
+                  </pic:blipFill>
+                  <pic:spPr>
+                    <a:xfrm>
+                      <a:off x="0" y="0"/>
+                      <a:ext cx="873760" cy="873760"/>
+                    </a:xfrm>
+                    <a:prstGeom prst="rect">
+                      <a:avLst/>
+                    </a:prstGeom>
+                  </pic:spPr>
+                </pic:pic>
+              </a:graphicData>
+            </a:graphic>
+          </wp:inline>
+        </w:drawing>
+      </w:r>
+    </w:p>
+    <w:p/>
     <w:p>
       <w:pPr>
         <w:numPr>
           <w:ilvl w:val="0"/>
           <w:numId w:val="4"/>
         </w:numPr>
+        <w:contextualSpacing w:val="0"/>
       </w:pPr>
       <w:r>
         <w:t>Visualize high-level and low-level features of 1000 valid</w:t>
@@ -2930,9 +3600,159 @@
     </w:p>
     <w:p>
       <w:pPr>
+        <w:ind w:left="1440"/>
+        <w:contextualSpacing w:val="0"/>
+      </w:pPr>
+      <w:r>
+        <w:rPr>
+          <w:noProof/>
+        </w:rPr>
+        <w:drawing>
+          <wp:anchor distT="0" distB="0" distL="114300" distR="114300" simplePos="0" relativeHeight="251658240" behindDoc="0" locked="0" layoutInCell="1" allowOverlap="1" wp14:anchorId="755A66A2" wp14:editId="7495CE9A">
+            <wp:simplePos x="0" y="0"/>
+            <wp:positionH relativeFrom="column">
+              <wp:posOffset>751840</wp:posOffset>
+            </wp:positionH>
+            <wp:positionV relativeFrom="paragraph">
+              <wp:posOffset>187325</wp:posOffset>
+            </wp:positionV>
+            <wp:extent cx="1879600" cy="1261829"/>
+            <wp:effectExtent l="0" t="0" r="0" b="0"/>
+            <wp:wrapNone/>
+            <wp:docPr id="52" name="Picture 52"/>
+            <wp:cNvGraphicFramePr>
+              <a:graphicFrameLocks xmlns:a="http://schemas.openxmlformats.org/drawingml/2006/main" noChangeAspect="1"/>
+            </wp:cNvGraphicFramePr>
+            <a:graphic xmlns:a="http://schemas.openxmlformats.org/drawingml/2006/main">
+              <a:graphicData uri="http://schemas.openxmlformats.org/drawingml/2006/picture">
+                <pic:pic xmlns:pic="http://schemas.openxmlformats.org/drawingml/2006/picture">
+                  <pic:nvPicPr>
+                    <pic:cNvPr id="52" name="low_level_tsne.png"/>
+                    <pic:cNvPicPr/>
+                  </pic:nvPicPr>
+                  <pic:blipFill rotWithShape="1">
+                    <a:blip r:embed="rId40" cstate="print">
+                      <a:extLst>
+                        <a:ext uri="{28A0092B-C50C-407E-A947-70E740481C1C}">
+                          <a14:useLocalDpi xmlns:a14="http://schemas.microsoft.com/office/drawing/2010/main" val="0"/>
+                        </a:ext>
+                      </a:extLst>
+                    </a:blip>
+                    <a:srcRect l="4849" t="8181" r="8485" b="4545"/>
+                    <a:stretch/>
+                  </pic:blipFill>
+                  <pic:spPr bwMode="auto">
+                    <a:xfrm>
+                      <a:off x="0" y="0"/>
+                      <a:ext cx="1879600" cy="1261829"/>
+                    </a:xfrm>
+                    <a:prstGeom prst="rect">
+                      <a:avLst/>
+                    </a:prstGeom>
+                    <a:ln>
+                      <a:noFill/>
+                    </a:ln>
+                    <a:extLst>
+                      <a:ext uri="{53640926-AAD7-44D8-BBD7-CCE9431645EC}">
+                        <a14:shadowObscured xmlns:a14="http://schemas.microsoft.com/office/drawing/2010/main"/>
+                      </a:ext>
+                    </a:extLst>
+                  </pic:spPr>
+                </pic:pic>
+              </a:graphicData>
+            </a:graphic>
+            <wp14:sizeRelH relativeFrom="page">
+              <wp14:pctWidth>0</wp14:pctWidth>
+            </wp14:sizeRelH>
+            <wp14:sizeRelV relativeFrom="page">
+              <wp14:pctHeight>0</wp14:pctHeight>
+            </wp14:sizeRelV>
+          </wp:anchor>
+        </w:drawing>
+      </w:r>
+      <w:r>
+        <w:t>First convolutional layer</w:t>
+      </w:r>
+      <w:r>
+        <w:tab/>
+      </w:r>
+      <w:r>
+        <w:tab/>
+        <w:t xml:space="preserve">       Last convolutional layer</w:t>
+      </w:r>
+    </w:p>
+    <w:p>
+      <w:pPr>
         <w:ind w:left="720"/>
         <w:contextualSpacing w:val="0"/>
       </w:pPr>
+      <w:r>
+        <w:rPr>
+          <w:noProof/>
+        </w:rPr>
+        <w:drawing>
+          <wp:anchor distT="0" distB="0" distL="114300" distR="114300" simplePos="0" relativeHeight="251659264" behindDoc="0" locked="0" layoutInCell="1" allowOverlap="1" wp14:anchorId="2A3C4439" wp14:editId="609C5ED8">
+            <wp:simplePos x="0" y="0"/>
+            <wp:positionH relativeFrom="column">
+              <wp:posOffset>3200400</wp:posOffset>
+            </wp:positionH>
+            <wp:positionV relativeFrom="paragraph">
+              <wp:posOffset>30480</wp:posOffset>
+            </wp:positionV>
+            <wp:extent cx="1899920" cy="1234948"/>
+            <wp:effectExtent l="0" t="0" r="5080" b="0"/>
+            <wp:wrapNone/>
+            <wp:docPr id="51" name="Picture 51"/>
+            <wp:cNvGraphicFramePr>
+              <a:graphicFrameLocks xmlns:a="http://schemas.openxmlformats.org/drawingml/2006/main" noChangeAspect="1"/>
+            </wp:cNvGraphicFramePr>
+            <a:graphic xmlns:a="http://schemas.openxmlformats.org/drawingml/2006/main">
+              <a:graphicData uri="http://schemas.openxmlformats.org/drawingml/2006/picture">
+                <pic:pic xmlns:pic="http://schemas.openxmlformats.org/drawingml/2006/picture">
+                  <pic:nvPicPr>
+                    <pic:cNvPr id="51" name="high_level_tsne.png"/>
+                    <pic:cNvPicPr/>
+                  </pic:nvPicPr>
+                  <pic:blipFill rotWithShape="1">
+                    <a:blip r:embed="rId41" cstate="print">
+                      <a:extLst>
+                        <a:ext uri="{28A0092B-C50C-407E-A947-70E740481C1C}">
+                          <a14:useLocalDpi xmlns:a14="http://schemas.microsoft.com/office/drawing/2010/main" val="0"/>
+                        </a:ext>
+                      </a:extLst>
+                    </a:blip>
+                    <a:srcRect l="4396" t="9068" r="7691" b="5203"/>
+                    <a:stretch/>
+                  </pic:blipFill>
+                  <pic:spPr bwMode="auto">
+                    <a:xfrm>
+                      <a:off x="0" y="0"/>
+                      <a:ext cx="1899920" cy="1234948"/>
+                    </a:xfrm>
+                    <a:prstGeom prst="rect">
+                      <a:avLst/>
+                    </a:prstGeom>
+                    <a:ln>
+                      <a:noFill/>
+                    </a:ln>
+                    <a:extLst>
+                      <a:ext uri="{53640926-AAD7-44D8-BBD7-CCE9431645EC}">
+                        <a14:shadowObscured xmlns:a14="http://schemas.microsoft.com/office/drawing/2010/main"/>
+                      </a:ext>
+                    </a:extLst>
+                  </pic:spPr>
+                </pic:pic>
+              </a:graphicData>
+            </a:graphic>
+            <wp14:sizeRelH relativeFrom="page">
+              <wp14:pctWidth>0</wp14:pctWidth>
+            </wp14:sizeRelH>
+            <wp14:sizeRelV relativeFrom="page">
+              <wp14:pctHeight>0</wp14:pctHeight>
+            </wp14:sizeRelV>
+          </wp:anchor>
+        </w:drawing>
+      </w:r>
     </w:p>
     <w:p>
       <w:pPr>
@@ -2947,13 +3767,44 @@
     </w:p>
     <w:p>
       <w:pPr>
-        <w:contextualSpacing w:val="0"/>
-      </w:pPr>
-    </w:p>
-    <w:p>
-      <w:pPr>
-        <w:contextualSpacing w:val="0"/>
-      </w:pPr>
+        <w:ind w:left="720"/>
+        <w:contextualSpacing w:val="0"/>
+      </w:pPr>
+    </w:p>
+    <w:p>
+      <w:pPr>
+        <w:ind w:left="720"/>
+        <w:contextualSpacing w:val="0"/>
+      </w:pPr>
+    </w:p>
+    <w:p>
+      <w:pPr>
+        <w:ind w:left="720"/>
+        <w:contextualSpacing w:val="0"/>
+      </w:pPr>
+    </w:p>
+    <w:p>
+      <w:pPr>
+        <w:ind w:left="720"/>
+        <w:contextualSpacing w:val="0"/>
+      </w:pPr>
+    </w:p>
+    <w:p>
+      <w:pPr>
+        <w:ind w:left="720"/>
+        <w:contextualSpacing w:val="0"/>
+      </w:pPr>
+      <w:r>
+        <w:t xml:space="preserve">We find that the classes are more separated from each other </w:t>
+      </w:r>
+      <w:r>
+        <w:t xml:space="preserve">after passing through </w:t>
+      </w:r>
+      <w:bookmarkStart w:id="0" w:name="_GoBack"/>
+      <w:bookmarkEnd w:id="0"/>
+      <w:r>
+        <w:t>higher-level convolutional layers.</w:t>
+      </w:r>
     </w:p>
     <w:sectPr>
       <w:pgSz w:w="12240" w:h="15840"/>
@@ -2967,6 +3818,32 @@
 
 <file path=word/numbering.xml><?xml version="1.0" encoding="utf-8"?>
 <w:numbering xmlns:wpc="http://schemas.microsoft.com/office/word/2010/wordprocessingCanvas" xmlns:cx="http://schemas.microsoft.com/office/drawing/2014/chartex" xmlns:cx1="http://schemas.microsoft.com/office/drawing/2015/9/8/chartex" xmlns:cx2="http://schemas.microsoft.com/office/drawing/2015/10/21/chartex" xmlns:cx3="http://schemas.microsoft.com/office/drawing/2016/5/9/chartex" xmlns:cx4="http://schemas.microsoft.com/office/drawing/2016/5/10/chartex" xmlns:cx5="http://schemas.microsoft.com/office/drawing/2016/5/11/chartex" xmlns:cx6="http://schemas.microsoft.com/office/drawing/2016/5/12/chartex" xmlns:cx7="http://schemas.microsoft.com/office/drawing/2016/5/13/chartex" xmlns:cx8="http://schemas.microsoft.com/office/drawing/2016/5/14/chartex" xmlns:mc="http://schemas.openxmlformats.org/markup-compatibility/2006" xmlns:aink="http://schemas.microsoft.com/office/drawing/2016/ink" xmlns:am3d="http://schemas.microsoft.com/office/drawing/2017/model3d" xmlns:o="urn:schemas-microsoft-com:office:office" xmlns:r="http://schemas.openxmlformats.org/officeDocument/2006/relationships" xmlns:m="http://schemas.openxmlformats.org/officeDocument/2006/math" xmlns:v="urn:schemas-microsoft-com:vml" xmlns:wp14="http://schemas.microsoft.com/office/word/2010/wordprocessingDrawing" xmlns:wp="http://schemas.openxmlformats.org/drawingml/2006/wordprocessingDrawing" xmlns:w10="urn:schemas-microsoft-com:office:word" xmlns:w="http://schemas.openxmlformats.org/wordprocessingml/2006/main" xmlns:w14="http://schemas.microsoft.com/office/word/2010/wordml" xmlns:w15="http://schemas.microsoft.com/office/word/2012/wordml" xmlns:w16cid="http://schemas.microsoft.com/office/word/2016/wordml/cid" xmlns:w16se="http://schemas.microsoft.com/office/word/2015/wordml/symex" xmlns:wpg="http://schemas.microsoft.com/office/word/2010/wordprocessingGroup" xmlns:wpi="http://schemas.microsoft.com/office/word/2010/wordprocessingInk" xmlns:wne="http://schemas.microsoft.com/office/word/2006/wordml" xmlns:wps="http://schemas.microsoft.com/office/word/2010/wordprocessingShape" mc:Ignorable="w14 w15 w16se w16cid wp14">
+  <w:numPicBullet w:numPicBulletId="0">
+    <w:pict>
+      <v:shapetype id="_x0000_t75" coordsize="21600,21600" o:spt="75" o:preferrelative="t" path="m@4@5l@4@11@9@11@9@5xe" filled="f" stroked="f">
+        <v:stroke joinstyle="miter"/>
+        <v:formulas>
+          <v:f eqn="if lineDrawn pixelLineWidth 0"/>
+          <v:f eqn="sum @0 1 0"/>
+          <v:f eqn="sum 0 0 @1"/>
+          <v:f eqn="prod @2 1 2"/>
+          <v:f eqn="prod @3 21600 pixelWidth"/>
+          <v:f eqn="prod @3 21600 pixelHeight"/>
+          <v:f eqn="sum @0 0 1"/>
+          <v:f eqn="prod @6 1 2"/>
+          <v:f eqn="prod @7 21600 pixelWidth"/>
+          <v:f eqn="sum @8 21600 0"/>
+          <v:f eqn="prod @7 21600 pixelHeight"/>
+          <v:f eqn="sum @10 21600 0"/>
+        </v:formulas>
+        <v:path o:extrusionok="f" gradientshapeok="t" o:connecttype="rect"/>
+        <o:lock v:ext="edit" aspectratio="t"/>
+      </v:shapetype>
+      <v:shape id="_x0000_i1079" type="#_x0000_t75" style="width:14.4pt;height:14.4pt;visibility:visible;mso-wrap-style:square" o:bullet="t">
+        <v:imagedata r:id="rId1" o:title=""/>
+      </v:shape>
+    </w:pict>
+  </w:numPicBullet>
   <w:abstractNum w:abstractNumId="0" w15:restartNumberingAfterBreak="0">
     <w:nsid w:val="03451C71"/>
     <w:multiLevelType w:val="multilevel"/>
@@ -4182,6 +5059,48 @@
       <w:lang w:val="en-US"/>
     </w:rPr>
   </w:style>
+  <w:style w:type="table" w:styleId="TableGrid">
+    <w:name w:val="Table Grid"/>
+    <w:basedOn w:val="TableNormal"/>
+    <w:uiPriority w:val="39"/>
+    <w:rsid w:val="001F07B3"/>
+    <w:pPr>
+      <w:spacing w:line="240" w:lineRule="auto"/>
+    </w:pPr>
+    <w:tblPr>
+      <w:tblBorders>
+        <w:top w:val="single" w:sz="4" w:space="0" w:color="auto"/>
+        <w:left w:val="single" w:sz="4" w:space="0" w:color="auto"/>
+        <w:bottom w:val="single" w:sz="4" w:space="0" w:color="auto"/>
+        <w:right w:val="single" w:sz="4" w:space="0" w:color="auto"/>
+        <w:insideH w:val="single" w:sz="4" w:space="0" w:color="auto"/>
+        <w:insideV w:val="single" w:sz="4" w:space="0" w:color="auto"/>
+      </w:tblBorders>
+    </w:tblPr>
+  </w:style>
+  <w:style w:type="character" w:styleId="Hyperlink">
+    <w:name w:val="Hyperlink"/>
+    <w:basedOn w:val="DefaultParagraphFont"/>
+    <w:uiPriority w:val="99"/>
+    <w:unhideWhenUsed/>
+    <w:rsid w:val="005F6259"/>
+    <w:rPr>
+      <w:color w:val="0000FF" w:themeColor="hyperlink"/>
+      <w:u w:val="single"/>
+    </w:rPr>
+  </w:style>
+  <w:style w:type="character" w:styleId="UnresolvedMention">
+    <w:name w:val="Unresolved Mention"/>
+    <w:basedOn w:val="DefaultParagraphFont"/>
+    <w:uiPriority w:val="99"/>
+    <w:semiHidden/>
+    <w:unhideWhenUsed/>
+    <w:rsid w:val="005F6259"/>
+    <w:rPr>
+      <w:color w:val="605E5C"/>
+      <w:shd w:val="clear" w:color="auto" w:fill="E1DFDD"/>
+    </w:rPr>
+  </w:style>
 </w:styles>
 </file>
 

</xml_diff>